<commit_message>
Updated release note to reflect changes in RC2
</commit_message>
<xml_diff>
--- a/2.0/Documentation/Release notes for openPEPPOL-VA-V3.1.0_RC2.docx
+++ b/2.0/Documentation/Release notes for openPEPPOL-VA-V3.1.0_RC2.docx
@@ -1,10 +1,10 @@
 
 <file path=word/document.xml><?xml version="1.0" encoding="utf-8"?>
-<w:document xmlns:wpc="http://schemas.microsoft.com/office/word/2010/wordprocessingCanvas" xmlns:mc="http://schemas.openxmlformats.org/markup-compatibility/2006" xmlns:o="urn:schemas-microsoft-com:office:office" xmlns:r="http://schemas.openxmlformats.org/officeDocument/2006/relationships" xmlns:m="http://schemas.openxmlformats.org/officeDocument/2006/math" xmlns:v="urn:schemas-microsoft-com:vml" xmlns:wp14="http://schemas.microsoft.com/office/word/2010/wordprocessingDrawing" xmlns:wp="http://schemas.openxmlformats.org/drawingml/2006/wordprocessingDrawing" xmlns:w10="urn:schemas-microsoft-com:office:word" xmlns:w="http://schemas.openxmlformats.org/wordprocessingml/2006/main" xmlns:w14="http://schemas.microsoft.com/office/word/2010/wordml" xmlns:wpg="http://schemas.microsoft.com/office/word/2010/wordprocessingGroup" xmlns:wpi="http://schemas.microsoft.com/office/word/2010/wordprocessingInk" xmlns:wne="http://schemas.microsoft.com/office/word/2006/wordml" xmlns:wps="http://schemas.microsoft.com/office/word/2010/wordprocessingShape" mc:Ignorable="w14 wp14">
+<w:document xmlns:wpc="http://schemas.microsoft.com/office/word/2010/wordprocessingCanvas" xmlns:mo="http://schemas.microsoft.com/office/mac/office/2008/main" xmlns:mc="http://schemas.openxmlformats.org/markup-compatibility/2006" xmlns:mv="urn:schemas-microsoft-com:mac:vml" xmlns:o="urn:schemas-microsoft-com:office:office" xmlns:r="http://schemas.openxmlformats.org/officeDocument/2006/relationships" xmlns:m="http://schemas.openxmlformats.org/officeDocument/2006/math" xmlns:v="urn:schemas-microsoft-com:vml" xmlns:wp14="http://schemas.microsoft.com/office/word/2010/wordprocessingDrawing" xmlns:wp="http://schemas.openxmlformats.org/drawingml/2006/wordprocessingDrawing" xmlns:w10="urn:schemas-microsoft-com:office:word" xmlns:w="http://schemas.openxmlformats.org/wordprocessingml/2006/main" xmlns:w14="http://schemas.microsoft.com/office/word/2010/wordml" xmlns:w15="http://schemas.microsoft.com/office/word/2012/wordml" xmlns:wpg="http://schemas.microsoft.com/office/word/2010/wordprocessingGroup" xmlns:wpi="http://schemas.microsoft.com/office/word/2010/wordprocessingInk" xmlns:wne="http://schemas.microsoft.com/office/word/2006/wordml" xmlns:wps="http://schemas.microsoft.com/office/word/2010/wordprocessingShape" mc:Ignorable="w14 w15 wp14">
   <w:body>
     <w:p>
       <w:pPr>
-        <w:pStyle w:val="Titel"/>
+        <w:pStyle w:val="Title"/>
         <w:rPr>
           <w:lang w:val="nb-NO"/>
         </w:rPr>
@@ -42,9 +42,8 @@
     </w:p>
     <w:p>
       <w:pPr>
-        <w:pStyle w:val="Overskrift1"/>
+        <w:pStyle w:val="Heading1"/>
       </w:pPr>
-      <w:proofErr w:type="gramStart"/>
       <w:r>
         <w:t>Published for review 2</w:t>
       </w:r>
@@ -52,17 +51,13 @@
         <w:t>9</w:t>
       </w:r>
       <w:r>
-        <w:t>.</w:t>
-      </w:r>
-      <w:proofErr w:type="gramEnd"/>
-      <w:r>
-        <w:t xml:space="preserve"> September 2015</w:t>
+        <w:t>. September 2015</w:t>
       </w:r>
     </w:p>
     <w:p/>
     <w:p>
       <w:pPr>
-        <w:pStyle w:val="Overskrift2"/>
+        <w:pStyle w:val="Heading2"/>
       </w:pPr>
       <w:r>
         <w:t>Overview</w:t>
@@ -70,7 +65,7 @@
     </w:p>
     <w:p>
       <w:pPr>
-        <w:pStyle w:val="Listeafsnit"/>
+        <w:pStyle w:val="ListParagraph"/>
         <w:numPr>
           <w:ilvl w:val="0"/>
           <w:numId w:val="1"/>
@@ -110,7 +105,7 @@
     </w:p>
     <w:p>
       <w:pPr>
-        <w:pStyle w:val="Listeafsnit"/>
+        <w:pStyle w:val="ListParagraph"/>
         <w:numPr>
           <w:ilvl w:val="0"/>
           <w:numId w:val="1"/>
@@ -130,7 +125,7 @@
     </w:p>
     <w:p>
       <w:pPr>
-        <w:pStyle w:val="Listeafsnit"/>
+        <w:pStyle w:val="ListParagraph"/>
         <w:numPr>
           <w:ilvl w:val="0"/>
           <w:numId w:val="1"/>
@@ -142,7 +137,7 @@
     </w:p>
     <w:p>
       <w:pPr>
-        <w:pStyle w:val="Listeafsnit"/>
+        <w:pStyle w:val="ListParagraph"/>
         <w:numPr>
           <w:ilvl w:val="0"/>
           <w:numId w:val="1"/>
@@ -154,7 +149,7 @@
     </w:p>
     <w:p>
       <w:pPr>
-        <w:pStyle w:val="Listeafsnit"/>
+        <w:pStyle w:val="ListParagraph"/>
         <w:numPr>
           <w:ilvl w:val="0"/>
           <w:numId w:val="1"/>
@@ -166,25 +161,85 @@
     </w:p>
     <w:p>
       <w:pPr>
-        <w:pStyle w:val="Listeafsnit"/>
+        <w:pStyle w:val="ListParagraph"/>
+      </w:pPr>
+    </w:p>
+    <w:p>
+      <w:pPr>
+        <w:pStyle w:val="Heading2"/>
+      </w:pPr>
+      <w:r>
+        <w:t>Changes done in RC2:</w:t>
+      </w:r>
+    </w:p>
+    <w:p>
+      <w:pPr>
+        <w:pStyle w:val="ListParagraph"/>
         <w:numPr>
           <w:ilvl w:val="0"/>
-          <w:numId w:val="1"/>
+          <w:numId w:val="2"/>
         </w:numPr>
       </w:pPr>
       <w:r>
         <w:t xml:space="preserve">BIICORE files removed in this package. They are creating warnings for valid PEPPOL instances. Instead new PEPPOL Core validations will be added in the next release (spring 2016). </w:t>
       </w:r>
+    </w:p>
+    <w:p>
+      <w:pPr>
+        <w:pStyle w:val="ListParagraph"/>
+        <w:numPr>
+          <w:ilvl w:val="0"/>
+          <w:numId w:val="2"/>
+        </w:numPr>
+      </w:pPr>
+      <w:r>
+        <w:t xml:space="preserve">Minor corrections </w:t>
+      </w:r>
+      <w:proofErr w:type="gramStart"/>
+      <w:r>
+        <w:t>has</w:t>
+      </w:r>
+      <w:proofErr w:type="gramEnd"/>
+      <w:r>
+        <w:t xml:space="preserve"> been done in rule BII2-T10-R056, BII-T10-R052, BII-T10-R049 and corresponding </w:t>
+      </w:r>
+      <w:proofErr w:type="spellStart"/>
+      <w:r>
+        <w:t>creditnote</w:t>
+      </w:r>
+      <w:proofErr w:type="spellEnd"/>
+      <w:r>
+        <w:t>-rules (T14)</w:t>
+      </w:r>
+    </w:p>
+    <w:p>
+      <w:pPr>
+        <w:pStyle w:val="ListParagraph"/>
+        <w:numPr>
+          <w:ilvl w:val="0"/>
+          <w:numId w:val="2"/>
+        </w:numPr>
+      </w:pPr>
+      <w:r>
+        <w:t>Due to comments from the market, rules EUGEN-T10-R042 and EUGEN-T14-R042 has been changed back to allow for a +/-1 slack in calculation (same as the current validation artefacts)</w:t>
+      </w:r>
+    </w:p>
+    <w:p>
+      <w:pPr>
+        <w:pStyle w:val="ListParagraph"/>
+      </w:pPr>
+    </w:p>
+    <w:p/>
+    <w:p>
       <w:bookmarkStart w:id="0" w:name="_GoBack"/>
       <w:bookmarkEnd w:id="0"/>
     </w:p>
-    <w:p/>
-    <w:p/>
     <w:p>
       <w:pPr>
-        <w:pStyle w:val="Overskrift2"/>
+        <w:pStyle w:val="Heading2"/>
       </w:pPr>
       <w:r>
+        <w:lastRenderedPageBreak/>
         <w:t xml:space="preserve">Changes pr. </w:t>
       </w:r>
       <w:proofErr w:type="spellStart"/>
@@ -1123,7 +1178,6 @@
                 <w:sz w:val="20"/>
                 <w:szCs w:val="24"/>
               </w:rPr>
-              <w:lastRenderedPageBreak/>
               <w:t>BII2-T10-R037</w:t>
             </w:r>
           </w:p>
@@ -4280,6 +4334,7 @@
                 <w:sz w:val="20"/>
                 <w:szCs w:val="24"/>
               </w:rPr>
+              <w:lastRenderedPageBreak/>
               <w:t>BII2-T10-R030</w:t>
             </w:r>
           </w:p>
@@ -4834,21 +4889,8 @@
                 <w:sz w:val="20"/>
                 <w:szCs w:val="24"/>
               </w:rPr>
-              <w:t>Changed to fatal. Rule states "MUST be</w:t>
-            </w:r>
-            <w:proofErr w:type="gramStart"/>
-            <w:r>
-              <w:rPr>
-                <w:rFonts w:ascii="Calibri" w:eastAsia="Times New Roman" w:hAnsi="Calibri" w:cs="Times New Roman"/>
-                <w:i w:val="0"/>
-                <w:iCs w:val="0"/>
-                <w:color w:val="000000"/>
-                <w:sz w:val="20"/>
-                <w:szCs w:val="24"/>
-              </w:rPr>
-              <w:t>.."</w:t>
-            </w:r>
-            <w:proofErr w:type="gramEnd"/>
+              <w:t>Changed to fatal. Rule states "MUST be.."</w:t>
+            </w:r>
           </w:p>
         </w:tc>
         <w:tc>
@@ -5066,21 +5108,8 @@
                 <w:sz w:val="20"/>
                 <w:szCs w:val="24"/>
               </w:rPr>
-              <w:t>Changed to fatal. Rule states "MUST be</w:t>
-            </w:r>
-            <w:proofErr w:type="gramStart"/>
-            <w:r>
-              <w:rPr>
-                <w:rFonts w:ascii="Calibri" w:eastAsia="Times New Roman" w:hAnsi="Calibri" w:cs="Times New Roman"/>
-                <w:i w:val="0"/>
-                <w:iCs w:val="0"/>
-                <w:color w:val="000000"/>
-                <w:sz w:val="20"/>
-                <w:szCs w:val="24"/>
-              </w:rPr>
-              <w:t>.."</w:t>
-            </w:r>
-            <w:proofErr w:type="gramEnd"/>
+              <w:t>Changed to fatal. Rule states "MUST be.."</w:t>
+            </w:r>
           </w:p>
         </w:tc>
         <w:tc>
@@ -5186,7 +5215,7 @@
 </file>
 
 <file path=word/numbering.xml><?xml version="1.0" encoding="utf-8"?>
-<w:numbering xmlns:wpc="http://schemas.microsoft.com/office/word/2010/wordprocessingCanvas" xmlns:mc="http://schemas.openxmlformats.org/markup-compatibility/2006" xmlns:o="urn:schemas-microsoft-com:office:office" xmlns:r="http://schemas.openxmlformats.org/officeDocument/2006/relationships" xmlns:m="http://schemas.openxmlformats.org/officeDocument/2006/math" xmlns:v="urn:schemas-microsoft-com:vml" xmlns:wp14="http://schemas.microsoft.com/office/word/2010/wordprocessingDrawing" xmlns:wp="http://schemas.openxmlformats.org/drawingml/2006/wordprocessingDrawing" xmlns:w10="urn:schemas-microsoft-com:office:word" xmlns:w="http://schemas.openxmlformats.org/wordprocessingml/2006/main" xmlns:w14="http://schemas.microsoft.com/office/word/2010/wordml" xmlns:wpg="http://schemas.microsoft.com/office/word/2010/wordprocessingGroup" xmlns:wpi="http://schemas.microsoft.com/office/word/2010/wordprocessingInk" xmlns:wne="http://schemas.microsoft.com/office/word/2006/wordml" xmlns:wps="http://schemas.microsoft.com/office/word/2010/wordprocessingShape" mc:Ignorable="w14 wp14">
+<w:numbering xmlns:wpc="http://schemas.microsoft.com/office/word/2010/wordprocessingCanvas" xmlns:mo="http://schemas.microsoft.com/office/mac/office/2008/main" xmlns:mc="http://schemas.openxmlformats.org/markup-compatibility/2006" xmlns:mv="urn:schemas-microsoft-com:mac:vml" xmlns:o="urn:schemas-microsoft-com:office:office" xmlns:r="http://schemas.openxmlformats.org/officeDocument/2006/relationships" xmlns:m="http://schemas.openxmlformats.org/officeDocument/2006/math" xmlns:v="urn:schemas-microsoft-com:vml" xmlns:wp14="http://schemas.microsoft.com/office/word/2010/wordprocessingDrawing" xmlns:wp="http://schemas.openxmlformats.org/drawingml/2006/wordprocessingDrawing" xmlns:w10="urn:schemas-microsoft-com:office:word" xmlns:w="http://schemas.openxmlformats.org/wordprocessingml/2006/main" xmlns:w14="http://schemas.microsoft.com/office/word/2010/wordml" xmlns:w15="http://schemas.microsoft.com/office/word/2012/wordml" xmlns:wpg="http://schemas.microsoft.com/office/word/2010/wordprocessingGroup" xmlns:wpi="http://schemas.microsoft.com/office/word/2010/wordprocessingInk" xmlns:wne="http://schemas.microsoft.com/office/word/2006/wordml" xmlns:wps="http://schemas.microsoft.com/office/word/2010/wordprocessingShape" mc:Ignorable="w14 w15 wp14">
   <w:abstractNum w:abstractNumId="0">
     <w:nsid w:val="1B8A41A0"/>
     <w:multiLevelType w:val="hybridMultilevel"/>
@@ -5197,7 +5226,93 @@
       <w:lvlText w:val="%1."/>
       <w:lvlJc w:val="left"/>
       <w:pPr>
-        <w:ind w:left="720" w:hanging="360"/>
+        <w:ind w:left="785" w:hanging="360"/>
+      </w:pPr>
+    </w:lvl>
+    <w:lvl w:ilvl="1" w:tplc="04090019" w:tentative="1">
+      <w:start w:val="1"/>
+      <w:numFmt w:val="lowerLetter"/>
+      <w:lvlText w:val="%2."/>
+      <w:lvlJc w:val="left"/>
+      <w:pPr>
+        <w:ind w:left="1440" w:hanging="360"/>
+      </w:pPr>
+    </w:lvl>
+    <w:lvl w:ilvl="2" w:tplc="0409001B" w:tentative="1">
+      <w:start w:val="1"/>
+      <w:numFmt w:val="lowerRoman"/>
+      <w:lvlText w:val="%3."/>
+      <w:lvlJc w:val="right"/>
+      <w:pPr>
+        <w:ind w:left="2160" w:hanging="180"/>
+      </w:pPr>
+    </w:lvl>
+    <w:lvl w:ilvl="3" w:tplc="0409000F" w:tentative="1">
+      <w:start w:val="1"/>
+      <w:numFmt w:val="decimal"/>
+      <w:lvlText w:val="%4."/>
+      <w:lvlJc w:val="left"/>
+      <w:pPr>
+        <w:ind w:left="2880" w:hanging="360"/>
+      </w:pPr>
+    </w:lvl>
+    <w:lvl w:ilvl="4" w:tplc="04090019" w:tentative="1">
+      <w:start w:val="1"/>
+      <w:numFmt w:val="lowerLetter"/>
+      <w:lvlText w:val="%5."/>
+      <w:lvlJc w:val="left"/>
+      <w:pPr>
+        <w:ind w:left="3600" w:hanging="360"/>
+      </w:pPr>
+    </w:lvl>
+    <w:lvl w:ilvl="5" w:tplc="0409001B" w:tentative="1">
+      <w:start w:val="1"/>
+      <w:numFmt w:val="lowerRoman"/>
+      <w:lvlText w:val="%6."/>
+      <w:lvlJc w:val="right"/>
+      <w:pPr>
+        <w:ind w:left="4320" w:hanging="180"/>
+      </w:pPr>
+    </w:lvl>
+    <w:lvl w:ilvl="6" w:tplc="0409000F" w:tentative="1">
+      <w:start w:val="1"/>
+      <w:numFmt w:val="decimal"/>
+      <w:lvlText w:val="%7."/>
+      <w:lvlJc w:val="left"/>
+      <w:pPr>
+        <w:ind w:left="5040" w:hanging="360"/>
+      </w:pPr>
+    </w:lvl>
+    <w:lvl w:ilvl="7" w:tplc="04090019" w:tentative="1">
+      <w:start w:val="1"/>
+      <w:numFmt w:val="lowerLetter"/>
+      <w:lvlText w:val="%8."/>
+      <w:lvlJc w:val="left"/>
+      <w:pPr>
+        <w:ind w:left="5760" w:hanging="360"/>
+      </w:pPr>
+    </w:lvl>
+    <w:lvl w:ilvl="8" w:tplc="0409001B" w:tentative="1">
+      <w:start w:val="1"/>
+      <w:numFmt w:val="lowerRoman"/>
+      <w:lvlText w:val="%9."/>
+      <w:lvlJc w:val="right"/>
+      <w:pPr>
+        <w:ind w:left="6480" w:hanging="180"/>
+      </w:pPr>
+    </w:lvl>
+  </w:abstractNum>
+  <w:abstractNum w:abstractNumId="1">
+    <w:nsid w:val="3D3C6FE9"/>
+    <w:multiLevelType w:val="hybridMultilevel"/>
+    <w:tmpl w:val="B622C5DE"/>
+    <w:lvl w:ilvl="0" w:tplc="0409000F">
+      <w:start w:val="1"/>
+      <w:numFmt w:val="decimal"/>
+      <w:lvlText w:val="%1."/>
+      <w:lvlJc w:val="left"/>
+      <w:pPr>
+        <w:ind w:left="785" w:hanging="360"/>
       </w:pPr>
     </w:lvl>
     <w:lvl w:ilvl="1" w:tplc="04090019" w:tentative="1">
@@ -5276,11 +5391,14 @@
   <w:num w:numId="1">
     <w:abstractNumId w:val="0"/>
   </w:num>
+  <w:num w:numId="2">
+    <w:abstractNumId w:val="1"/>
+  </w:num>
 </w:numbering>
 </file>
 
 <file path=word/styles.xml><?xml version="1.0" encoding="utf-8"?>
-<w:styles xmlns:mc="http://schemas.openxmlformats.org/markup-compatibility/2006" xmlns:r="http://schemas.openxmlformats.org/officeDocument/2006/relationships" xmlns:w="http://schemas.openxmlformats.org/wordprocessingml/2006/main" xmlns:w14="http://schemas.microsoft.com/office/word/2010/wordml" mc:Ignorable="w14">
+<w:styles xmlns:mc="http://schemas.openxmlformats.org/markup-compatibility/2006" xmlns:r="http://schemas.openxmlformats.org/officeDocument/2006/relationships" xmlns:w="http://schemas.openxmlformats.org/wordprocessingml/2006/main" xmlns:w14="http://schemas.microsoft.com/office/word/2010/wordml" xmlns:w15="http://schemas.microsoft.com/office/word/2012/wordml" mc:Ignorable="w14 w15">
   <w:docDefaults>
     <w:rPrDefault>
       <w:rPr>
@@ -5296,144 +5414,387 @@
       </w:pPr>
     </w:pPrDefault>
   </w:docDefaults>
-  <w:latentStyles w:defLockedState="0" w:defUIPriority="99" w:defSemiHidden="1" w:defUnhideWhenUsed="1" w:defQFormat="0" w:count="267">
-    <w:lsdException w:name="Normal" w:semiHidden="0" w:uiPriority="0" w:unhideWhenUsed="0" w:qFormat="1"/>
-    <w:lsdException w:name="heading 1" w:semiHidden="0" w:uiPriority="9" w:unhideWhenUsed="0" w:qFormat="1"/>
-    <w:lsdException w:name="heading 2" w:uiPriority="9" w:qFormat="1"/>
-    <w:lsdException w:name="heading 3" w:uiPriority="9" w:qFormat="1"/>
-    <w:lsdException w:name="heading 4" w:uiPriority="9" w:qFormat="1"/>
-    <w:lsdException w:name="heading 5" w:uiPriority="9" w:qFormat="1"/>
-    <w:lsdException w:name="heading 6" w:uiPriority="9" w:qFormat="1"/>
-    <w:lsdException w:name="heading 7" w:uiPriority="9" w:qFormat="1"/>
-    <w:lsdException w:name="heading 8" w:uiPriority="9" w:qFormat="1"/>
-    <w:lsdException w:name="heading 9" w:uiPriority="9" w:qFormat="1"/>
-    <w:lsdException w:name="toc 1" w:uiPriority="39"/>
-    <w:lsdException w:name="toc 2" w:uiPriority="39"/>
-    <w:lsdException w:name="toc 3" w:uiPriority="39"/>
-    <w:lsdException w:name="toc 4" w:uiPriority="39"/>
-    <w:lsdException w:name="toc 5" w:uiPriority="39"/>
-    <w:lsdException w:name="toc 6" w:uiPriority="39"/>
-    <w:lsdException w:name="toc 7" w:uiPriority="39"/>
-    <w:lsdException w:name="toc 8" w:uiPriority="39"/>
-    <w:lsdException w:name="toc 9" w:uiPriority="39"/>
-    <w:lsdException w:name="caption" w:uiPriority="35" w:qFormat="1"/>
-    <w:lsdException w:name="Title" w:semiHidden="0" w:uiPriority="10" w:unhideWhenUsed="0" w:qFormat="1"/>
-    <w:lsdException w:name="Default Paragraph Font" w:uiPriority="1"/>
-    <w:lsdException w:name="Subtitle" w:semiHidden="0" w:uiPriority="11" w:unhideWhenUsed="0" w:qFormat="1"/>
-    <w:lsdException w:name="Strong" w:semiHidden="0" w:uiPriority="22" w:unhideWhenUsed="0" w:qFormat="1"/>
-    <w:lsdException w:name="Emphasis" w:semiHidden="0" w:uiPriority="20" w:unhideWhenUsed="0" w:qFormat="1"/>
-    <w:lsdException w:name="Table Grid" w:semiHidden="0" w:uiPriority="39" w:unhideWhenUsed="0"/>
-    <w:lsdException w:name="Placeholder Text" w:unhideWhenUsed="0"/>
-    <w:lsdException w:name="No Spacing" w:semiHidden="0" w:uiPriority="1" w:unhideWhenUsed="0" w:qFormat="1"/>
-    <w:lsdException w:name="Light Shading" w:semiHidden="0" w:uiPriority="60" w:unhideWhenUsed="0"/>
-    <w:lsdException w:name="Light List" w:semiHidden="0" w:uiPriority="61" w:unhideWhenUsed="0"/>
-    <w:lsdException w:name="Light Grid" w:semiHidden="0" w:uiPriority="62" w:unhideWhenUsed="0"/>
-    <w:lsdException w:name="Medium Shading 1" w:semiHidden="0" w:uiPriority="63" w:unhideWhenUsed="0"/>
-    <w:lsdException w:name="Medium Shading 2" w:semiHidden="0" w:uiPriority="64" w:unhideWhenUsed="0"/>
-    <w:lsdException w:name="Medium List 1" w:semiHidden="0" w:uiPriority="65" w:unhideWhenUsed="0"/>
-    <w:lsdException w:name="Medium List 2" w:semiHidden="0" w:uiPriority="66" w:unhideWhenUsed="0"/>
-    <w:lsdException w:name="Medium Grid 1" w:semiHidden="0" w:uiPriority="67" w:unhideWhenUsed="0"/>
-    <w:lsdException w:name="Medium Grid 2" w:semiHidden="0" w:uiPriority="68" w:unhideWhenUsed="0"/>
-    <w:lsdException w:name="Medium Grid 3" w:semiHidden="0" w:uiPriority="69" w:unhideWhenUsed="0"/>
-    <w:lsdException w:name="Dark List" w:semiHidden="0" w:uiPriority="70" w:unhideWhenUsed="0"/>
-    <w:lsdException w:name="Colorful Shading" w:semiHidden="0" w:uiPriority="71" w:unhideWhenUsed="0"/>
-    <w:lsdException w:name="Colorful List" w:semiHidden="0" w:uiPriority="72" w:unhideWhenUsed="0"/>
-    <w:lsdException w:name="Colorful Grid" w:semiHidden="0" w:uiPriority="73" w:unhideWhenUsed="0"/>
-    <w:lsdException w:name="Light Shading Accent 1" w:semiHidden="0" w:uiPriority="60" w:unhideWhenUsed="0"/>
-    <w:lsdException w:name="Light List Accent 1" w:semiHidden="0" w:uiPriority="61" w:unhideWhenUsed="0"/>
-    <w:lsdException w:name="Light Grid Accent 1" w:semiHidden="0" w:uiPriority="62" w:unhideWhenUsed="0"/>
-    <w:lsdException w:name="Medium Shading 1 Accent 1" w:semiHidden="0" w:uiPriority="63" w:unhideWhenUsed="0"/>
-    <w:lsdException w:name="Medium Shading 2 Accent 1" w:semiHidden="0" w:uiPriority="64" w:unhideWhenUsed="0"/>
-    <w:lsdException w:name="Medium List 1 Accent 1" w:semiHidden="0" w:uiPriority="65" w:unhideWhenUsed="0"/>
-    <w:lsdException w:name="Revision" w:unhideWhenUsed="0"/>
-    <w:lsdException w:name="List Paragraph" w:semiHidden="0" w:uiPriority="34" w:unhideWhenUsed="0" w:qFormat="1"/>
-    <w:lsdException w:name="Quote" w:semiHidden="0" w:uiPriority="29" w:unhideWhenUsed="0" w:qFormat="1"/>
-    <w:lsdException w:name="Intense Quote" w:semiHidden="0" w:uiPriority="30" w:unhideWhenUsed="0" w:qFormat="1"/>
-    <w:lsdException w:name="Medium List 2 Accent 1" w:semiHidden="0" w:uiPriority="66" w:unhideWhenUsed="0"/>
-    <w:lsdException w:name="Medium Grid 1 Accent 1" w:semiHidden="0" w:uiPriority="67" w:unhideWhenUsed="0"/>
-    <w:lsdException w:name="Medium Grid 2 Accent 1" w:semiHidden="0" w:uiPriority="68" w:unhideWhenUsed="0"/>
-    <w:lsdException w:name="Medium Grid 3 Accent 1" w:semiHidden="0" w:uiPriority="69" w:unhideWhenUsed="0"/>
-    <w:lsdException w:name="Dark List Accent 1" w:semiHidden="0" w:uiPriority="70" w:unhideWhenUsed="0"/>
-    <w:lsdException w:name="Colorful Shading Accent 1" w:semiHidden="0" w:uiPriority="71" w:unhideWhenUsed="0"/>
-    <w:lsdException w:name="Colorful List Accent 1" w:semiHidden="0" w:uiPriority="72" w:unhideWhenUsed="0"/>
-    <w:lsdException w:name="Colorful Grid Accent 1" w:semiHidden="0" w:uiPriority="73" w:unhideWhenUsed="0"/>
-    <w:lsdException w:name="Light Shading Accent 2" w:semiHidden="0" w:uiPriority="60" w:unhideWhenUsed="0"/>
-    <w:lsdException w:name="Light List Accent 2" w:semiHidden="0" w:uiPriority="61" w:unhideWhenUsed="0"/>
-    <w:lsdException w:name="Light Grid Accent 2" w:semiHidden="0" w:uiPriority="62" w:unhideWhenUsed="0"/>
-    <w:lsdException w:name="Medium Shading 1 Accent 2" w:semiHidden="0" w:uiPriority="63" w:unhideWhenUsed="0"/>
-    <w:lsdException w:name="Medium Shading 2 Accent 2" w:semiHidden="0" w:uiPriority="64" w:unhideWhenUsed="0"/>
-    <w:lsdException w:name="Medium List 1 Accent 2" w:semiHidden="0" w:uiPriority="65" w:unhideWhenUsed="0"/>
-    <w:lsdException w:name="Medium List 2 Accent 2" w:semiHidden="0" w:uiPriority="66" w:unhideWhenUsed="0"/>
-    <w:lsdException w:name="Medium Grid 1 Accent 2" w:semiHidden="0" w:uiPriority="67" w:unhideWhenUsed="0"/>
-    <w:lsdException w:name="Medium Grid 2 Accent 2" w:semiHidden="0" w:uiPriority="68" w:unhideWhenUsed="0"/>
-    <w:lsdException w:name="Medium Grid 3 Accent 2" w:semiHidden="0" w:uiPriority="69" w:unhideWhenUsed="0"/>
-    <w:lsdException w:name="Dark List Accent 2" w:semiHidden="0" w:uiPriority="70" w:unhideWhenUsed="0"/>
-    <w:lsdException w:name="Colorful Shading Accent 2" w:semiHidden="0" w:uiPriority="71" w:unhideWhenUsed="0"/>
-    <w:lsdException w:name="Colorful List Accent 2" w:semiHidden="0" w:uiPriority="72" w:unhideWhenUsed="0"/>
-    <w:lsdException w:name="Colorful Grid Accent 2" w:semiHidden="0" w:uiPriority="73" w:unhideWhenUsed="0"/>
-    <w:lsdException w:name="Light Shading Accent 3" w:semiHidden="0" w:uiPriority="60" w:unhideWhenUsed="0"/>
-    <w:lsdException w:name="Light List Accent 3" w:semiHidden="0" w:uiPriority="61" w:unhideWhenUsed="0"/>
-    <w:lsdException w:name="Light Grid Accent 3" w:semiHidden="0" w:uiPriority="62" w:unhideWhenUsed="0"/>
-    <w:lsdException w:name="Medium Shading 1 Accent 3" w:semiHidden="0" w:uiPriority="63" w:unhideWhenUsed="0"/>
-    <w:lsdException w:name="Medium Shading 2 Accent 3" w:semiHidden="0" w:uiPriority="64" w:unhideWhenUsed="0"/>
-    <w:lsdException w:name="Medium List 1 Accent 3" w:semiHidden="0" w:uiPriority="65" w:unhideWhenUsed="0"/>
-    <w:lsdException w:name="Medium List 2 Accent 3" w:semiHidden="0" w:uiPriority="66" w:unhideWhenUsed="0"/>
-    <w:lsdException w:name="Medium Grid 1 Accent 3" w:semiHidden="0" w:uiPriority="67" w:unhideWhenUsed="0"/>
-    <w:lsdException w:name="Medium Grid 2 Accent 3" w:semiHidden="0" w:uiPriority="68" w:unhideWhenUsed="0"/>
-    <w:lsdException w:name="Medium Grid 3 Accent 3" w:semiHidden="0" w:uiPriority="69" w:unhideWhenUsed="0"/>
-    <w:lsdException w:name="Dark List Accent 3" w:semiHidden="0" w:uiPriority="70" w:unhideWhenUsed="0"/>
-    <w:lsdException w:name="Colorful Shading Accent 3" w:semiHidden="0" w:uiPriority="71" w:unhideWhenUsed="0"/>
-    <w:lsdException w:name="Colorful List Accent 3" w:semiHidden="0" w:uiPriority="72" w:unhideWhenUsed="0"/>
-    <w:lsdException w:name="Colorful Grid Accent 3" w:semiHidden="0" w:uiPriority="73" w:unhideWhenUsed="0"/>
-    <w:lsdException w:name="Light Shading Accent 4" w:semiHidden="0" w:uiPriority="60" w:unhideWhenUsed="0"/>
-    <w:lsdException w:name="Light List Accent 4" w:semiHidden="0" w:uiPriority="61" w:unhideWhenUsed="0"/>
-    <w:lsdException w:name="Light Grid Accent 4" w:semiHidden="0" w:uiPriority="62" w:unhideWhenUsed="0"/>
-    <w:lsdException w:name="Medium Shading 1 Accent 4" w:semiHidden="0" w:uiPriority="63" w:unhideWhenUsed="0"/>
-    <w:lsdException w:name="Medium Shading 2 Accent 4" w:semiHidden="0" w:uiPriority="64" w:unhideWhenUsed="0"/>
-    <w:lsdException w:name="Medium List 1 Accent 4" w:semiHidden="0" w:uiPriority="65" w:unhideWhenUsed="0"/>
-    <w:lsdException w:name="Medium List 2 Accent 4" w:semiHidden="0" w:uiPriority="66" w:unhideWhenUsed="0"/>
-    <w:lsdException w:name="Medium Grid 1 Accent 4" w:semiHidden="0" w:uiPriority="67" w:unhideWhenUsed="0"/>
-    <w:lsdException w:name="Medium Grid 2 Accent 4" w:semiHidden="0" w:uiPriority="68" w:unhideWhenUsed="0"/>
-    <w:lsdException w:name="Medium Grid 3 Accent 4" w:semiHidden="0" w:uiPriority="69" w:unhideWhenUsed="0"/>
-    <w:lsdException w:name="Dark List Accent 4" w:semiHidden="0" w:uiPriority="70" w:unhideWhenUsed="0"/>
-    <w:lsdException w:name="Colorful Shading Accent 4" w:semiHidden="0" w:uiPriority="71" w:unhideWhenUsed="0"/>
-    <w:lsdException w:name="Colorful List Accent 4" w:semiHidden="0" w:uiPriority="72" w:unhideWhenUsed="0"/>
-    <w:lsdException w:name="Colorful Grid Accent 4" w:semiHidden="0" w:uiPriority="73" w:unhideWhenUsed="0"/>
-    <w:lsdException w:name="Light Shading Accent 5" w:semiHidden="0" w:uiPriority="60" w:unhideWhenUsed="0"/>
-    <w:lsdException w:name="Light List Accent 5" w:semiHidden="0" w:uiPriority="61" w:unhideWhenUsed="0"/>
-    <w:lsdException w:name="Light Grid Accent 5" w:semiHidden="0" w:uiPriority="62" w:unhideWhenUsed="0"/>
-    <w:lsdException w:name="Medium Shading 1 Accent 5" w:semiHidden="0" w:uiPriority="63" w:unhideWhenUsed="0"/>
-    <w:lsdException w:name="Medium Shading 2 Accent 5" w:semiHidden="0" w:uiPriority="64" w:unhideWhenUsed="0"/>
-    <w:lsdException w:name="Medium List 1 Accent 5" w:semiHidden="0" w:uiPriority="65" w:unhideWhenUsed="0"/>
-    <w:lsdException w:name="Medium List 2 Accent 5" w:semiHidden="0" w:uiPriority="66" w:unhideWhenUsed="0"/>
-    <w:lsdException w:name="Medium Grid 1 Accent 5" w:semiHidden="0" w:uiPriority="67" w:unhideWhenUsed="0"/>
-    <w:lsdException w:name="Medium Grid 2 Accent 5" w:semiHidden="0" w:uiPriority="68" w:unhideWhenUsed="0"/>
-    <w:lsdException w:name="Medium Grid 3 Accent 5" w:semiHidden="0" w:uiPriority="69" w:unhideWhenUsed="0"/>
-    <w:lsdException w:name="Dark List Accent 5" w:semiHidden="0" w:uiPriority="70" w:unhideWhenUsed="0"/>
-    <w:lsdException w:name="Colorful Shading Accent 5" w:semiHidden="0" w:uiPriority="71" w:unhideWhenUsed="0"/>
-    <w:lsdException w:name="Colorful List Accent 5" w:semiHidden="0" w:uiPriority="72" w:unhideWhenUsed="0"/>
-    <w:lsdException w:name="Colorful Grid Accent 5" w:semiHidden="0" w:uiPriority="73" w:unhideWhenUsed="0"/>
-    <w:lsdException w:name="Light Shading Accent 6" w:semiHidden="0" w:uiPriority="60" w:unhideWhenUsed="0"/>
-    <w:lsdException w:name="Light List Accent 6" w:semiHidden="0" w:uiPriority="61" w:unhideWhenUsed="0"/>
-    <w:lsdException w:name="Light Grid Accent 6" w:semiHidden="0" w:uiPriority="62" w:unhideWhenUsed="0"/>
-    <w:lsdException w:name="Medium Shading 1 Accent 6" w:semiHidden="0" w:uiPriority="63" w:unhideWhenUsed="0"/>
-    <w:lsdException w:name="Medium Shading 2 Accent 6" w:semiHidden="0" w:uiPriority="64" w:unhideWhenUsed="0"/>
-    <w:lsdException w:name="Medium List 1 Accent 6" w:semiHidden="0" w:uiPriority="65" w:unhideWhenUsed="0"/>
-    <w:lsdException w:name="Medium List 2 Accent 6" w:semiHidden="0" w:uiPriority="66" w:unhideWhenUsed="0"/>
-    <w:lsdException w:name="Medium Grid 1 Accent 6" w:semiHidden="0" w:uiPriority="67" w:unhideWhenUsed="0"/>
-    <w:lsdException w:name="Medium Grid 2 Accent 6" w:semiHidden="0" w:uiPriority="68" w:unhideWhenUsed="0"/>
-    <w:lsdException w:name="Medium Grid 3 Accent 6" w:semiHidden="0" w:uiPriority="69" w:unhideWhenUsed="0"/>
-    <w:lsdException w:name="Dark List Accent 6" w:semiHidden="0" w:uiPriority="70" w:unhideWhenUsed="0"/>
-    <w:lsdException w:name="Colorful Shading Accent 6" w:semiHidden="0" w:uiPriority="71" w:unhideWhenUsed="0"/>
-    <w:lsdException w:name="Colorful List Accent 6" w:semiHidden="0" w:uiPriority="72" w:unhideWhenUsed="0"/>
-    <w:lsdException w:name="Colorful Grid Accent 6" w:semiHidden="0" w:uiPriority="73" w:unhideWhenUsed="0"/>
-    <w:lsdException w:name="Subtle Emphasis" w:semiHidden="0" w:uiPriority="19" w:unhideWhenUsed="0" w:qFormat="1"/>
-    <w:lsdException w:name="Intense Emphasis" w:semiHidden="0" w:uiPriority="21" w:unhideWhenUsed="0" w:qFormat="1"/>
-    <w:lsdException w:name="Subtle Reference" w:semiHidden="0" w:uiPriority="31" w:unhideWhenUsed="0" w:qFormat="1"/>
-    <w:lsdException w:name="Intense Reference" w:semiHidden="0" w:uiPriority="32" w:unhideWhenUsed="0" w:qFormat="1"/>
-    <w:lsdException w:name="Book Title" w:semiHidden="0" w:uiPriority="33" w:unhideWhenUsed="0" w:qFormat="1"/>
-    <w:lsdException w:name="Bibliography" w:uiPriority="37"/>
-    <w:lsdException w:name="TOC Heading" w:uiPriority="39" w:qFormat="1"/>
+  <w:latentStyles w:defLockedState="0" w:defUIPriority="99" w:defSemiHidden="0" w:defUnhideWhenUsed="0" w:defQFormat="0" w:count="380">
+    <w:lsdException w:name="Normal" w:uiPriority="0" w:qFormat="1"/>
+    <w:lsdException w:name="heading 1" w:uiPriority="9" w:qFormat="1"/>
+    <w:lsdException w:name="heading 2" w:semiHidden="1" w:uiPriority="9" w:unhideWhenUsed="1" w:qFormat="1"/>
+    <w:lsdException w:name="heading 3" w:semiHidden="1" w:uiPriority="9" w:unhideWhenUsed="1" w:qFormat="1"/>
+    <w:lsdException w:name="heading 4" w:semiHidden="1" w:uiPriority="9" w:unhideWhenUsed="1" w:qFormat="1"/>
+    <w:lsdException w:name="heading 5" w:semiHidden="1" w:uiPriority="9" w:unhideWhenUsed="1" w:qFormat="1"/>
+    <w:lsdException w:name="heading 6" w:semiHidden="1" w:uiPriority="9" w:unhideWhenUsed="1" w:qFormat="1"/>
+    <w:lsdException w:name="heading 7" w:semiHidden="1" w:uiPriority="9" w:unhideWhenUsed="1" w:qFormat="1"/>
+    <w:lsdException w:name="heading 8" w:semiHidden="1" w:uiPriority="9" w:unhideWhenUsed="1" w:qFormat="1"/>
+    <w:lsdException w:name="heading 9" w:semiHidden="1" w:uiPriority="9" w:unhideWhenUsed="1" w:qFormat="1"/>
+    <w:lsdException w:name="index 1" w:semiHidden="1" w:unhideWhenUsed="1"/>
+    <w:lsdException w:name="index 2" w:semiHidden="1" w:unhideWhenUsed="1"/>
+    <w:lsdException w:name="index 3" w:semiHidden="1" w:unhideWhenUsed="1"/>
+    <w:lsdException w:name="index 4" w:semiHidden="1" w:unhideWhenUsed="1"/>
+    <w:lsdException w:name="index 5" w:semiHidden="1" w:unhideWhenUsed="1"/>
+    <w:lsdException w:name="index 6" w:semiHidden="1" w:unhideWhenUsed="1"/>
+    <w:lsdException w:name="index 7" w:semiHidden="1" w:unhideWhenUsed="1"/>
+    <w:lsdException w:name="index 8" w:semiHidden="1" w:unhideWhenUsed="1"/>
+    <w:lsdException w:name="index 9" w:semiHidden="1" w:unhideWhenUsed="1"/>
+    <w:lsdException w:name="toc 1" w:semiHidden="1" w:uiPriority="39" w:unhideWhenUsed="1"/>
+    <w:lsdException w:name="toc 2" w:semiHidden="1" w:uiPriority="39" w:unhideWhenUsed="1"/>
+    <w:lsdException w:name="toc 3" w:semiHidden="1" w:uiPriority="39" w:unhideWhenUsed="1"/>
+    <w:lsdException w:name="toc 4" w:semiHidden="1" w:uiPriority="39" w:unhideWhenUsed="1"/>
+    <w:lsdException w:name="toc 5" w:semiHidden="1" w:uiPriority="39" w:unhideWhenUsed="1"/>
+    <w:lsdException w:name="toc 6" w:semiHidden="1" w:uiPriority="39" w:unhideWhenUsed="1"/>
+    <w:lsdException w:name="toc 7" w:semiHidden="1" w:uiPriority="39" w:unhideWhenUsed="1"/>
+    <w:lsdException w:name="toc 8" w:semiHidden="1" w:uiPriority="39" w:unhideWhenUsed="1"/>
+    <w:lsdException w:name="toc 9" w:semiHidden="1" w:uiPriority="39" w:unhideWhenUsed="1"/>
+    <w:lsdException w:name="Normal Indent" w:semiHidden="1" w:unhideWhenUsed="1"/>
+    <w:lsdException w:name="footnote text" w:semiHidden="1" w:unhideWhenUsed="1"/>
+    <w:lsdException w:name="annotation text" w:semiHidden="1" w:unhideWhenUsed="1"/>
+    <w:lsdException w:name="header" w:semiHidden="1" w:unhideWhenUsed="1"/>
+    <w:lsdException w:name="footer" w:semiHidden="1" w:unhideWhenUsed="1"/>
+    <w:lsdException w:name="index heading" w:semiHidden="1" w:unhideWhenUsed="1"/>
+    <w:lsdException w:name="caption" w:semiHidden="1" w:uiPriority="35" w:unhideWhenUsed="1" w:qFormat="1"/>
+    <w:lsdException w:name="table of figures" w:semiHidden="1" w:unhideWhenUsed="1"/>
+    <w:lsdException w:name="envelope address" w:semiHidden="1" w:unhideWhenUsed="1"/>
+    <w:lsdException w:name="envelope return" w:semiHidden="1" w:unhideWhenUsed="1"/>
+    <w:lsdException w:name="footnote reference" w:semiHidden="1" w:unhideWhenUsed="1"/>
+    <w:lsdException w:name="annotation reference" w:semiHidden="1" w:unhideWhenUsed="1"/>
+    <w:lsdException w:name="line number" w:semiHidden="1" w:unhideWhenUsed="1"/>
+    <w:lsdException w:name="page number" w:semiHidden="1" w:unhideWhenUsed="1"/>
+    <w:lsdException w:name="endnote reference" w:semiHidden="1" w:unhideWhenUsed="1"/>
+    <w:lsdException w:name="endnote text" w:semiHidden="1" w:unhideWhenUsed="1"/>
+    <w:lsdException w:name="table of authorities" w:semiHidden="1" w:unhideWhenUsed="1"/>
+    <w:lsdException w:name="macro" w:semiHidden="1" w:unhideWhenUsed="1"/>
+    <w:lsdException w:name="toa heading" w:semiHidden="1" w:unhideWhenUsed="1"/>
+    <w:lsdException w:name="List" w:semiHidden="1" w:unhideWhenUsed="1"/>
+    <w:lsdException w:name="List Bullet" w:semiHidden="1" w:unhideWhenUsed="1"/>
+    <w:lsdException w:name="List Number" w:semiHidden="1" w:unhideWhenUsed="1"/>
+    <w:lsdException w:name="List 2" w:semiHidden="1" w:unhideWhenUsed="1"/>
+    <w:lsdException w:name="List 3" w:semiHidden="1" w:unhideWhenUsed="1"/>
+    <w:lsdException w:name="List 4" w:semiHidden="1" w:unhideWhenUsed="1"/>
+    <w:lsdException w:name="List 5" w:semiHidden="1" w:unhideWhenUsed="1"/>
+    <w:lsdException w:name="List Bullet 2" w:semiHidden="1" w:unhideWhenUsed="1"/>
+    <w:lsdException w:name="List Bullet 3" w:semiHidden="1" w:unhideWhenUsed="1"/>
+    <w:lsdException w:name="List Bullet 4" w:semiHidden="1" w:unhideWhenUsed="1"/>
+    <w:lsdException w:name="List Bullet 5" w:semiHidden="1" w:unhideWhenUsed="1"/>
+    <w:lsdException w:name="List Number 2" w:semiHidden="1" w:unhideWhenUsed="1"/>
+    <w:lsdException w:name="List Number 3" w:semiHidden="1" w:unhideWhenUsed="1"/>
+    <w:lsdException w:name="List Number 4" w:semiHidden="1" w:unhideWhenUsed="1"/>
+    <w:lsdException w:name="List Number 5" w:semiHidden="1" w:unhideWhenUsed="1"/>
+    <w:lsdException w:name="Title" w:uiPriority="10" w:qFormat="1"/>
+    <w:lsdException w:name="Closing" w:semiHidden="1" w:unhideWhenUsed="1"/>
+    <w:lsdException w:name="Signature" w:semiHidden="1" w:unhideWhenUsed="1"/>
+    <w:lsdException w:name="Default Paragraph Font" w:semiHidden="1" w:uiPriority="1" w:unhideWhenUsed="1"/>
+    <w:lsdException w:name="Body Text" w:semiHidden="1" w:unhideWhenUsed="1"/>
+    <w:lsdException w:name="Body Text Indent" w:semiHidden="1" w:unhideWhenUsed="1"/>
+    <w:lsdException w:name="List Continue" w:semiHidden="1" w:unhideWhenUsed="1"/>
+    <w:lsdException w:name="List Continue 2" w:semiHidden="1" w:unhideWhenUsed="1"/>
+    <w:lsdException w:name="List Continue 3" w:semiHidden="1" w:unhideWhenUsed="1"/>
+    <w:lsdException w:name="List Continue 4" w:semiHidden="1" w:unhideWhenUsed="1"/>
+    <w:lsdException w:name="List Continue 5" w:semiHidden="1" w:unhideWhenUsed="1"/>
+    <w:lsdException w:name="Message Header" w:semiHidden="1" w:unhideWhenUsed="1"/>
+    <w:lsdException w:name="Subtitle" w:uiPriority="11" w:qFormat="1"/>
+    <w:lsdException w:name="Salutation" w:semiHidden="1" w:unhideWhenUsed="1"/>
+    <w:lsdException w:name="Date" w:semiHidden="1" w:unhideWhenUsed="1"/>
+    <w:lsdException w:name="Body Text First Indent" w:semiHidden="1" w:unhideWhenUsed="1"/>
+    <w:lsdException w:name="Body Text First Indent 2" w:semiHidden="1" w:unhideWhenUsed="1"/>
+    <w:lsdException w:name="Note Heading" w:semiHidden="1" w:unhideWhenUsed="1"/>
+    <w:lsdException w:name="Body Text 2" w:semiHidden="1" w:unhideWhenUsed="1"/>
+    <w:lsdException w:name="Body Text 3" w:semiHidden="1" w:unhideWhenUsed="1"/>
+    <w:lsdException w:name="Body Text Indent 2" w:semiHidden="1" w:unhideWhenUsed="1"/>
+    <w:lsdException w:name="Body Text Indent 3" w:semiHidden="1" w:unhideWhenUsed="1"/>
+    <w:lsdException w:name="Block Text" w:semiHidden="1" w:unhideWhenUsed="1"/>
+    <w:lsdException w:name="Hyperlink" w:semiHidden="1" w:unhideWhenUsed="1"/>
+    <w:lsdException w:name="FollowedHyperlink" w:semiHidden="1" w:unhideWhenUsed="1"/>
+    <w:lsdException w:name="Strong" w:uiPriority="22" w:qFormat="1"/>
+    <w:lsdException w:name="Emphasis" w:uiPriority="20" w:qFormat="1"/>
+    <w:lsdException w:name="Document Map" w:semiHidden="1" w:unhideWhenUsed="1"/>
+    <w:lsdException w:name="Plain Text" w:semiHidden="1" w:unhideWhenUsed="1"/>
+    <w:lsdException w:name="E-mail Signature" w:semiHidden="1" w:unhideWhenUsed="1"/>
+    <w:lsdException w:name="HTML Top of Form" w:semiHidden="1" w:unhideWhenUsed="1"/>
+    <w:lsdException w:name="HTML Bottom of Form" w:semiHidden="1" w:unhideWhenUsed="1"/>
+    <w:lsdException w:name="Normal (Web)" w:semiHidden="1" w:unhideWhenUsed="1"/>
+    <w:lsdException w:name="HTML Acronym" w:semiHidden="1" w:unhideWhenUsed="1"/>
+    <w:lsdException w:name="HTML Address" w:semiHidden="1" w:unhideWhenUsed="1"/>
+    <w:lsdException w:name="HTML Cite" w:semiHidden="1" w:unhideWhenUsed="1"/>
+    <w:lsdException w:name="HTML Code" w:semiHidden="1" w:unhideWhenUsed="1"/>
+    <w:lsdException w:name="HTML Definition" w:semiHidden="1" w:unhideWhenUsed="1"/>
+    <w:lsdException w:name="HTML Keyboard" w:semiHidden="1" w:unhideWhenUsed="1"/>
+    <w:lsdException w:name="HTML Preformatted" w:semiHidden="1" w:unhideWhenUsed="1"/>
+    <w:lsdException w:name="HTML Sample" w:semiHidden="1" w:unhideWhenUsed="1"/>
+    <w:lsdException w:name="HTML Typewriter" w:semiHidden="1" w:unhideWhenUsed="1"/>
+    <w:lsdException w:name="HTML Variable" w:semiHidden="1" w:unhideWhenUsed="1"/>
+    <w:lsdException w:name="Normal Table" w:semiHidden="1" w:unhideWhenUsed="1"/>
+    <w:lsdException w:name="annotation subject" w:semiHidden="1" w:unhideWhenUsed="1"/>
+    <w:lsdException w:name="No List" w:semiHidden="1" w:unhideWhenUsed="1"/>
+    <w:lsdException w:name="Outline List 1" w:semiHidden="1" w:unhideWhenUsed="1"/>
+    <w:lsdException w:name="Outline List 2" w:semiHidden="1" w:unhideWhenUsed="1"/>
+    <w:lsdException w:name="Outline List 3" w:semiHidden="1" w:unhideWhenUsed="1"/>
+    <w:lsdException w:name="Table Simple 1" w:semiHidden="1" w:unhideWhenUsed="1"/>
+    <w:lsdException w:name="Table Simple 2" w:semiHidden="1" w:unhideWhenUsed="1"/>
+    <w:lsdException w:name="Table Simple 3" w:semiHidden="1" w:unhideWhenUsed="1"/>
+    <w:lsdException w:name="Table Classic 1" w:semiHidden="1" w:unhideWhenUsed="1"/>
+    <w:lsdException w:name="Table Classic 2" w:semiHidden="1" w:unhideWhenUsed="1"/>
+    <w:lsdException w:name="Table Classic 3" w:semiHidden="1" w:unhideWhenUsed="1"/>
+    <w:lsdException w:name="Table Classic 4" w:semiHidden="1" w:unhideWhenUsed="1"/>
+    <w:lsdException w:name="Table Colorful 1" w:semiHidden="1" w:unhideWhenUsed="1"/>
+    <w:lsdException w:name="Table Colorful 2" w:semiHidden="1" w:unhideWhenUsed="1"/>
+    <w:lsdException w:name="Table Colorful 3" w:semiHidden="1" w:unhideWhenUsed="1"/>
+    <w:lsdException w:name="Table Columns 1" w:semiHidden="1" w:unhideWhenUsed="1"/>
+    <w:lsdException w:name="Table Columns 2" w:semiHidden="1" w:unhideWhenUsed="1"/>
+    <w:lsdException w:name="Table Columns 3" w:semiHidden="1" w:unhideWhenUsed="1"/>
+    <w:lsdException w:name="Table Columns 4" w:semiHidden="1" w:unhideWhenUsed="1"/>
+    <w:lsdException w:name="Table Columns 5" w:semiHidden="1" w:unhideWhenUsed="1"/>
+    <w:lsdException w:name="Table Grid 1" w:semiHidden="1" w:unhideWhenUsed="1"/>
+    <w:lsdException w:name="Table Grid 2" w:semiHidden="1" w:unhideWhenUsed="1"/>
+    <w:lsdException w:name="Table Grid 3" w:semiHidden="1" w:unhideWhenUsed="1"/>
+    <w:lsdException w:name="Table Grid 4" w:semiHidden="1" w:unhideWhenUsed="1"/>
+    <w:lsdException w:name="Table Grid 5" w:semiHidden="1" w:unhideWhenUsed="1"/>
+    <w:lsdException w:name="Table Grid 6" w:semiHidden="1" w:unhideWhenUsed="1"/>
+    <w:lsdException w:name="Table Grid 7" w:semiHidden="1" w:unhideWhenUsed="1"/>
+    <w:lsdException w:name="Table Grid 8" w:semiHidden="1" w:unhideWhenUsed="1"/>
+    <w:lsdException w:name="Table List 1" w:semiHidden="1" w:unhideWhenUsed="1"/>
+    <w:lsdException w:name="Table List 2" w:semiHidden="1" w:unhideWhenUsed="1"/>
+    <w:lsdException w:name="Table List 3" w:semiHidden="1" w:unhideWhenUsed="1"/>
+    <w:lsdException w:name="Table List 4" w:semiHidden="1" w:unhideWhenUsed="1"/>
+    <w:lsdException w:name="Table List 5" w:semiHidden="1" w:unhideWhenUsed="1"/>
+    <w:lsdException w:name="Table List 6" w:semiHidden="1" w:unhideWhenUsed="1"/>
+    <w:lsdException w:name="Table List 7" w:semiHidden="1" w:unhideWhenUsed="1"/>
+    <w:lsdException w:name="Table List 8" w:semiHidden="1" w:unhideWhenUsed="1"/>
+    <w:lsdException w:name="Table 3D effects 1" w:semiHidden="1" w:unhideWhenUsed="1"/>
+    <w:lsdException w:name="Table 3D effects 2" w:semiHidden="1" w:unhideWhenUsed="1"/>
+    <w:lsdException w:name="Table 3D effects 3" w:semiHidden="1" w:unhideWhenUsed="1"/>
+    <w:lsdException w:name="Table Contemporary" w:semiHidden="1" w:unhideWhenUsed="1"/>
+    <w:lsdException w:name="Table Elegant" w:semiHidden="1" w:unhideWhenUsed="1"/>
+    <w:lsdException w:name="Table Professional" w:semiHidden="1" w:unhideWhenUsed="1"/>
+    <w:lsdException w:name="Table Subtle 1" w:semiHidden="1" w:unhideWhenUsed="1"/>
+    <w:lsdException w:name="Table Subtle 2" w:semiHidden="1" w:unhideWhenUsed="1"/>
+    <w:lsdException w:name="Table Web 1" w:semiHidden="1" w:unhideWhenUsed="1"/>
+    <w:lsdException w:name="Table Web 2" w:semiHidden="1" w:unhideWhenUsed="1"/>
+    <w:lsdException w:name="Table Web 3" w:semiHidden="1" w:unhideWhenUsed="1"/>
+    <w:lsdException w:name="Balloon Text" w:semiHidden="1" w:unhideWhenUsed="1"/>
+    <w:lsdException w:name="Table Grid" w:uiPriority="39"/>
+    <w:lsdException w:name="Table Theme" w:semiHidden="1" w:unhideWhenUsed="1"/>
+    <w:lsdException w:name="Note Level 1" w:semiHidden="1" w:unhideWhenUsed="1"/>
+    <w:lsdException w:name="Note Level 2" w:semiHidden="1" w:unhideWhenUsed="1"/>
+    <w:lsdException w:name="Note Level 3" w:semiHidden="1" w:unhideWhenUsed="1"/>
+    <w:lsdException w:name="Note Level 4" w:semiHidden="1" w:unhideWhenUsed="1"/>
+    <w:lsdException w:name="Note Level 5" w:semiHidden="1" w:unhideWhenUsed="1"/>
+    <w:lsdException w:name="Note Level 6" w:semiHidden="1" w:unhideWhenUsed="1"/>
+    <w:lsdException w:name="Note Level 7" w:semiHidden="1" w:unhideWhenUsed="1"/>
+    <w:lsdException w:name="Note Level 8" w:semiHidden="1" w:unhideWhenUsed="1"/>
+    <w:lsdException w:name="Note Level 9" w:semiHidden="1" w:unhideWhenUsed="1"/>
+    <w:lsdException w:name="Placeholder Text" w:semiHidden="1"/>
+    <w:lsdException w:name="No Spacing" w:uiPriority="1" w:qFormat="1"/>
+    <w:lsdException w:name="Light Shading" w:uiPriority="60"/>
+    <w:lsdException w:name="Light List" w:uiPriority="61"/>
+    <w:lsdException w:name="Light Grid" w:uiPriority="62"/>
+    <w:lsdException w:name="Medium Shading 1" w:uiPriority="63"/>
+    <w:lsdException w:name="Medium Shading 2" w:uiPriority="64"/>
+    <w:lsdException w:name="Medium List 1" w:uiPriority="65"/>
+    <w:lsdException w:name="Medium List 2" w:uiPriority="66"/>
+    <w:lsdException w:name="Medium Grid 1" w:uiPriority="67"/>
+    <w:lsdException w:name="Medium Grid 2" w:uiPriority="68"/>
+    <w:lsdException w:name="Medium Grid 3" w:uiPriority="69"/>
+    <w:lsdException w:name="Dark List" w:uiPriority="70"/>
+    <w:lsdException w:name="Colorful Shading" w:uiPriority="71"/>
+    <w:lsdException w:name="Colorful List" w:uiPriority="72"/>
+    <w:lsdException w:name="Colorful Grid" w:uiPriority="73"/>
+    <w:lsdException w:name="Light Shading Accent 1" w:uiPriority="60"/>
+    <w:lsdException w:name="Light List Accent 1" w:uiPriority="61"/>
+    <w:lsdException w:name="Light Grid Accent 1" w:uiPriority="62"/>
+    <w:lsdException w:name="Medium Shading 1 Accent 1" w:uiPriority="63"/>
+    <w:lsdException w:name="Medium Shading 2 Accent 1" w:uiPriority="64"/>
+    <w:lsdException w:name="Medium List 1 Accent 1" w:uiPriority="65"/>
+    <w:lsdException w:name="Revision" w:semiHidden="1"/>
+    <w:lsdException w:name="List Paragraph" w:uiPriority="34" w:qFormat="1"/>
+    <w:lsdException w:name="Quote" w:uiPriority="29" w:qFormat="1"/>
+    <w:lsdException w:name="Intense Quote" w:uiPriority="30" w:qFormat="1"/>
+    <w:lsdException w:name="Medium List 2 Accent 1" w:uiPriority="66"/>
+    <w:lsdException w:name="Medium Grid 1 Accent 1" w:uiPriority="67"/>
+    <w:lsdException w:name="Medium Grid 2 Accent 1" w:uiPriority="68"/>
+    <w:lsdException w:name="Medium Grid 3 Accent 1" w:uiPriority="69"/>
+    <w:lsdException w:name="Dark List Accent 1" w:uiPriority="70"/>
+    <w:lsdException w:name="Colorful Shading Accent 1" w:uiPriority="71"/>
+    <w:lsdException w:name="Colorful List Accent 1" w:uiPriority="72"/>
+    <w:lsdException w:name="Colorful Grid Accent 1" w:uiPriority="73"/>
+    <w:lsdException w:name="Light Shading Accent 2" w:uiPriority="60"/>
+    <w:lsdException w:name="Light List Accent 2" w:uiPriority="61"/>
+    <w:lsdException w:name="Light Grid Accent 2" w:uiPriority="62"/>
+    <w:lsdException w:name="Medium Shading 1 Accent 2" w:uiPriority="63"/>
+    <w:lsdException w:name="Medium Shading 2 Accent 2" w:uiPriority="64"/>
+    <w:lsdException w:name="Medium List 1 Accent 2" w:uiPriority="65"/>
+    <w:lsdException w:name="Medium List 2 Accent 2" w:uiPriority="66"/>
+    <w:lsdException w:name="Medium Grid 1 Accent 2" w:uiPriority="67"/>
+    <w:lsdException w:name="Medium Grid 2 Accent 2" w:uiPriority="68"/>
+    <w:lsdException w:name="Medium Grid 3 Accent 2" w:uiPriority="69"/>
+    <w:lsdException w:name="Dark List Accent 2" w:uiPriority="70"/>
+    <w:lsdException w:name="Colorful Shading Accent 2" w:uiPriority="71"/>
+    <w:lsdException w:name="Colorful List Accent 2" w:uiPriority="72"/>
+    <w:lsdException w:name="Colorful Grid Accent 2" w:uiPriority="73"/>
+    <w:lsdException w:name="Light Shading Accent 3" w:uiPriority="60"/>
+    <w:lsdException w:name="Light List Accent 3" w:uiPriority="61"/>
+    <w:lsdException w:name="Light Grid Accent 3" w:uiPriority="62"/>
+    <w:lsdException w:name="Medium Shading 1 Accent 3" w:uiPriority="63"/>
+    <w:lsdException w:name="Medium Shading 2 Accent 3" w:uiPriority="64"/>
+    <w:lsdException w:name="Medium List 1 Accent 3" w:uiPriority="65"/>
+    <w:lsdException w:name="Medium List 2 Accent 3" w:uiPriority="66"/>
+    <w:lsdException w:name="Medium Grid 1 Accent 3" w:uiPriority="67"/>
+    <w:lsdException w:name="Medium Grid 2 Accent 3" w:uiPriority="68"/>
+    <w:lsdException w:name="Medium Grid 3 Accent 3" w:uiPriority="69"/>
+    <w:lsdException w:name="Dark List Accent 3" w:uiPriority="70"/>
+    <w:lsdException w:name="Colorful Shading Accent 3" w:uiPriority="71"/>
+    <w:lsdException w:name="Colorful List Accent 3" w:uiPriority="72"/>
+    <w:lsdException w:name="Colorful Grid Accent 3" w:uiPriority="73"/>
+    <w:lsdException w:name="Light Shading Accent 4" w:uiPriority="60"/>
+    <w:lsdException w:name="Light List Accent 4" w:uiPriority="61"/>
+    <w:lsdException w:name="Light Grid Accent 4" w:uiPriority="62"/>
+    <w:lsdException w:name="Medium Shading 1 Accent 4" w:uiPriority="63"/>
+    <w:lsdException w:name="Medium Shading 2 Accent 4" w:uiPriority="64"/>
+    <w:lsdException w:name="Medium List 1 Accent 4" w:uiPriority="65"/>
+    <w:lsdException w:name="Medium List 2 Accent 4" w:uiPriority="66"/>
+    <w:lsdException w:name="Medium Grid 1 Accent 4" w:uiPriority="67"/>
+    <w:lsdException w:name="Medium Grid 2 Accent 4" w:uiPriority="68"/>
+    <w:lsdException w:name="Medium Grid 3 Accent 4" w:uiPriority="69"/>
+    <w:lsdException w:name="Dark List Accent 4" w:uiPriority="70"/>
+    <w:lsdException w:name="Colorful Shading Accent 4" w:uiPriority="71"/>
+    <w:lsdException w:name="Colorful List Accent 4" w:uiPriority="72"/>
+    <w:lsdException w:name="Colorful Grid Accent 4" w:uiPriority="73"/>
+    <w:lsdException w:name="Light Shading Accent 5" w:uiPriority="60"/>
+    <w:lsdException w:name="Light List Accent 5" w:uiPriority="61"/>
+    <w:lsdException w:name="Light Grid Accent 5" w:uiPriority="62"/>
+    <w:lsdException w:name="Medium Shading 1 Accent 5" w:uiPriority="63"/>
+    <w:lsdException w:name="Medium Shading 2 Accent 5" w:uiPriority="64"/>
+    <w:lsdException w:name="Medium List 1 Accent 5" w:uiPriority="65"/>
+    <w:lsdException w:name="Medium List 2 Accent 5" w:uiPriority="66"/>
+    <w:lsdException w:name="Medium Grid 1 Accent 5" w:uiPriority="67"/>
+    <w:lsdException w:name="Medium Grid 2 Accent 5" w:uiPriority="68"/>
+    <w:lsdException w:name="Medium Grid 3 Accent 5" w:uiPriority="69"/>
+    <w:lsdException w:name="Dark List Accent 5" w:uiPriority="70"/>
+    <w:lsdException w:name="Colorful Shading Accent 5" w:uiPriority="71"/>
+    <w:lsdException w:name="Colorful List Accent 5" w:uiPriority="72"/>
+    <w:lsdException w:name="Colorful Grid Accent 5" w:uiPriority="73"/>
+    <w:lsdException w:name="Light Shading Accent 6" w:uiPriority="60"/>
+    <w:lsdException w:name="Light List Accent 6" w:uiPriority="61"/>
+    <w:lsdException w:name="Light Grid Accent 6" w:uiPriority="62"/>
+    <w:lsdException w:name="Medium Shading 1 Accent 6" w:uiPriority="63"/>
+    <w:lsdException w:name="Medium Shading 2 Accent 6" w:uiPriority="64"/>
+    <w:lsdException w:name="Medium List 1 Accent 6" w:uiPriority="65"/>
+    <w:lsdException w:name="Medium List 2 Accent 6" w:uiPriority="66"/>
+    <w:lsdException w:name="Medium Grid 1 Accent 6" w:uiPriority="67"/>
+    <w:lsdException w:name="Medium Grid 2 Accent 6" w:uiPriority="68"/>
+    <w:lsdException w:name="Medium Grid 3 Accent 6" w:uiPriority="69"/>
+    <w:lsdException w:name="Dark List Accent 6" w:uiPriority="70"/>
+    <w:lsdException w:name="Colorful Shading Accent 6" w:uiPriority="71"/>
+    <w:lsdException w:name="Colorful List Accent 6" w:uiPriority="72"/>
+    <w:lsdException w:name="Colorful Grid Accent 6" w:uiPriority="73"/>
+    <w:lsdException w:name="Subtle Emphasis" w:uiPriority="19" w:qFormat="1"/>
+    <w:lsdException w:name="Intense Emphasis" w:uiPriority="21" w:qFormat="1"/>
+    <w:lsdException w:name="Subtle Reference" w:uiPriority="31" w:qFormat="1"/>
+    <w:lsdException w:name="Intense Reference" w:uiPriority="32" w:qFormat="1"/>
+    <w:lsdException w:name="Book Title" w:uiPriority="33" w:qFormat="1"/>
+    <w:lsdException w:name="Bibliography" w:semiHidden="1" w:uiPriority="37" w:unhideWhenUsed="1"/>
+    <w:lsdException w:name="TOC Heading" w:semiHidden="1" w:uiPriority="39" w:unhideWhenUsed="1" w:qFormat="1"/>
+    <w:lsdException w:name="Plain Table 1" w:uiPriority="41"/>
+    <w:lsdException w:name="Plain Table 2" w:uiPriority="42"/>
+    <w:lsdException w:name="Plain Table 3" w:uiPriority="43"/>
+    <w:lsdException w:name="Plain Table 4" w:uiPriority="44"/>
+    <w:lsdException w:name="Plain Table 5" w:uiPriority="45"/>
+    <w:lsdException w:name="Grid Table Light" w:uiPriority="40"/>
+    <w:lsdException w:name="Grid Table 1 Light" w:uiPriority="46"/>
+    <w:lsdException w:name="Grid Table 2" w:uiPriority="47"/>
+    <w:lsdException w:name="Grid Table 3" w:uiPriority="48"/>
+    <w:lsdException w:name="Grid Table 4" w:uiPriority="49"/>
+    <w:lsdException w:name="Grid Table 5 Dark" w:uiPriority="50"/>
+    <w:lsdException w:name="Grid Table 6 Colorful" w:uiPriority="51"/>
+    <w:lsdException w:name="Grid Table 7 Colorful" w:uiPriority="52"/>
+    <w:lsdException w:name="Grid Table 1 Light Accent 1" w:uiPriority="46"/>
+    <w:lsdException w:name="Grid Table 2 Accent 1" w:uiPriority="47"/>
+    <w:lsdException w:name="Grid Table 3 Accent 1" w:uiPriority="48"/>
+    <w:lsdException w:name="Grid Table 4 Accent 1" w:uiPriority="49"/>
+    <w:lsdException w:name="Grid Table 5 Dark Accent 1" w:uiPriority="50"/>
+    <w:lsdException w:name="Grid Table 6 Colorful Accent 1" w:uiPriority="51"/>
+    <w:lsdException w:name="Grid Table 7 Colorful Accent 1" w:uiPriority="52"/>
+    <w:lsdException w:name="Grid Table 1 Light Accent 2" w:uiPriority="46"/>
+    <w:lsdException w:name="Grid Table 2 Accent 2" w:uiPriority="47"/>
+    <w:lsdException w:name="Grid Table 3 Accent 2" w:uiPriority="48"/>
+    <w:lsdException w:name="Grid Table 4 Accent 2" w:uiPriority="49"/>
+    <w:lsdException w:name="Grid Table 5 Dark Accent 2" w:uiPriority="50"/>
+    <w:lsdException w:name="Grid Table 6 Colorful Accent 2" w:uiPriority="51"/>
+    <w:lsdException w:name="Grid Table 7 Colorful Accent 2" w:uiPriority="52"/>
+    <w:lsdException w:name="Grid Table 1 Light Accent 3" w:uiPriority="46"/>
+    <w:lsdException w:name="Grid Table 2 Accent 3" w:uiPriority="47"/>
+    <w:lsdException w:name="Grid Table 3 Accent 3" w:uiPriority="48"/>
+    <w:lsdException w:name="Grid Table 4 Accent 3" w:uiPriority="49"/>
+    <w:lsdException w:name="Grid Table 5 Dark Accent 3" w:uiPriority="50"/>
+    <w:lsdException w:name="Grid Table 6 Colorful Accent 3" w:uiPriority="51"/>
+    <w:lsdException w:name="Grid Table 7 Colorful Accent 3" w:uiPriority="52"/>
+    <w:lsdException w:name="Grid Table 1 Light Accent 4" w:uiPriority="46"/>
+    <w:lsdException w:name="Grid Table 2 Accent 4" w:uiPriority="47"/>
+    <w:lsdException w:name="Grid Table 3 Accent 4" w:uiPriority="48"/>
+    <w:lsdException w:name="Grid Table 4 Accent 4" w:uiPriority="49"/>
+    <w:lsdException w:name="Grid Table 5 Dark Accent 4" w:uiPriority="50"/>
+    <w:lsdException w:name="Grid Table 6 Colorful Accent 4" w:uiPriority="51"/>
+    <w:lsdException w:name="Grid Table 7 Colorful Accent 4" w:uiPriority="52"/>
+    <w:lsdException w:name="Grid Table 1 Light Accent 5" w:uiPriority="46"/>
+    <w:lsdException w:name="Grid Table 2 Accent 5" w:uiPriority="47"/>
+    <w:lsdException w:name="Grid Table 3 Accent 5" w:uiPriority="48"/>
+    <w:lsdException w:name="Grid Table 4 Accent 5" w:uiPriority="49"/>
+    <w:lsdException w:name="Grid Table 5 Dark Accent 5" w:uiPriority="50"/>
+    <w:lsdException w:name="Grid Table 6 Colorful Accent 5" w:uiPriority="51"/>
+    <w:lsdException w:name="Grid Table 7 Colorful Accent 5" w:uiPriority="52"/>
+    <w:lsdException w:name="Grid Table 1 Light Accent 6" w:uiPriority="46"/>
+    <w:lsdException w:name="Grid Table 2 Accent 6" w:uiPriority="47"/>
+    <w:lsdException w:name="Grid Table 3 Accent 6" w:uiPriority="48"/>
+    <w:lsdException w:name="Grid Table 4 Accent 6" w:uiPriority="49"/>
+    <w:lsdException w:name="Grid Table 5 Dark Accent 6" w:uiPriority="50"/>
+    <w:lsdException w:name="Grid Table 6 Colorful Accent 6" w:uiPriority="51"/>
+    <w:lsdException w:name="Grid Table 7 Colorful Accent 6" w:uiPriority="52"/>
+    <w:lsdException w:name="List Table 1 Light" w:uiPriority="46"/>
+    <w:lsdException w:name="List Table 2" w:uiPriority="47"/>
+    <w:lsdException w:name="List Table 3" w:uiPriority="48"/>
+    <w:lsdException w:name="List Table 4" w:uiPriority="49"/>
+    <w:lsdException w:name="List Table 5 Dark" w:uiPriority="50"/>
+    <w:lsdException w:name="List Table 6 Colorful" w:uiPriority="51"/>
+    <w:lsdException w:name="List Table 7 Colorful" w:uiPriority="52"/>
+    <w:lsdException w:name="List Table 1 Light Accent 1" w:uiPriority="46"/>
+    <w:lsdException w:name="List Table 2 Accent 1" w:uiPriority="47"/>
+    <w:lsdException w:name="List Table 3 Accent 1" w:uiPriority="48"/>
+    <w:lsdException w:name="List Table 4 Accent 1" w:uiPriority="49"/>
+    <w:lsdException w:name="List Table 5 Dark Accent 1" w:uiPriority="50"/>
+    <w:lsdException w:name="List Table 6 Colorful Accent 1" w:uiPriority="51"/>
+    <w:lsdException w:name="List Table 7 Colorful Accent 1" w:uiPriority="52"/>
+    <w:lsdException w:name="List Table 1 Light Accent 2" w:uiPriority="46"/>
+    <w:lsdException w:name="List Table 2 Accent 2" w:uiPriority="47"/>
+    <w:lsdException w:name="List Table 3 Accent 2" w:uiPriority="48"/>
+    <w:lsdException w:name="List Table 4 Accent 2" w:uiPriority="49"/>
+    <w:lsdException w:name="List Table 5 Dark Accent 2" w:uiPriority="50"/>
+    <w:lsdException w:name="List Table 6 Colorful Accent 2" w:uiPriority="51"/>
+    <w:lsdException w:name="List Table 7 Colorful Accent 2" w:uiPriority="52"/>
+    <w:lsdException w:name="List Table 1 Light Accent 3" w:uiPriority="46"/>
+    <w:lsdException w:name="List Table 2 Accent 3" w:uiPriority="47"/>
+    <w:lsdException w:name="List Table 3 Accent 3" w:uiPriority="48"/>
+    <w:lsdException w:name="List Table 4 Accent 3" w:uiPriority="49"/>
+    <w:lsdException w:name="List Table 5 Dark Accent 3" w:uiPriority="50"/>
+    <w:lsdException w:name="List Table 6 Colorful Accent 3" w:uiPriority="51"/>
+    <w:lsdException w:name="List Table 7 Colorful Accent 3" w:uiPriority="52"/>
+    <w:lsdException w:name="List Table 1 Light Accent 4" w:uiPriority="46"/>
+    <w:lsdException w:name="List Table 2 Accent 4" w:uiPriority="47"/>
+    <w:lsdException w:name="List Table 3 Accent 4" w:uiPriority="48"/>
+    <w:lsdException w:name="List Table 4 Accent 4" w:uiPriority="49"/>
+    <w:lsdException w:name="List Table 5 Dark Accent 4" w:uiPriority="50"/>
+    <w:lsdException w:name="List Table 6 Colorful Accent 4" w:uiPriority="51"/>
+    <w:lsdException w:name="List Table 7 Colorful Accent 4" w:uiPriority="52"/>
+    <w:lsdException w:name="List Table 1 Light Accent 5" w:uiPriority="46"/>
+    <w:lsdException w:name="List Table 2 Accent 5" w:uiPriority="47"/>
+    <w:lsdException w:name="List Table 3 Accent 5" w:uiPriority="48"/>
+    <w:lsdException w:name="List Table 4 Accent 5" w:uiPriority="49"/>
+    <w:lsdException w:name="List Table 5 Dark Accent 5" w:uiPriority="50"/>
+    <w:lsdException w:name="List Table 6 Colorful Accent 5" w:uiPriority="51"/>
+    <w:lsdException w:name="List Table 7 Colorful Accent 5" w:uiPriority="52"/>
+    <w:lsdException w:name="List Table 1 Light Accent 6" w:uiPriority="46"/>
+    <w:lsdException w:name="List Table 2 Accent 6" w:uiPriority="47"/>
+    <w:lsdException w:name="List Table 3 Accent 6" w:uiPriority="48"/>
+    <w:lsdException w:name="List Table 4 Accent 6" w:uiPriority="49"/>
+    <w:lsdException w:name="List Table 5 Dark Accent 6" w:uiPriority="50"/>
+    <w:lsdException w:name="List Table 6 Colorful Accent 6" w:uiPriority="51"/>
+    <w:lsdException w:name="List Table 7 Colorful Accent 6" w:uiPriority="52"/>
   </w:latentStyles>
   <w:style w:type="paragraph" w:default="1" w:styleId="Normal">
     <w:name w:val="Normal"/>
@@ -5445,11 +5806,11 @@
       <w:szCs w:val="20"/>
     </w:rPr>
   </w:style>
-  <w:style w:type="paragraph" w:styleId="Overskrift1">
+  <w:style w:type="paragraph" w:styleId="Heading1">
     <w:name w:val="heading 1"/>
     <w:basedOn w:val="Normal"/>
     <w:next w:val="Normal"/>
-    <w:link w:val="Overskrift1Tegn"/>
+    <w:link w:val="Heading1Char"/>
     <w:uiPriority w:val="9"/>
     <w:qFormat/>
     <w:rsid w:val="00F817DF"/>
@@ -5475,11 +5836,11 @@
       <w:szCs w:val="22"/>
     </w:rPr>
   </w:style>
-  <w:style w:type="paragraph" w:styleId="Overskrift2">
+  <w:style w:type="paragraph" w:styleId="Heading2">
     <w:name w:val="heading 2"/>
     <w:basedOn w:val="Normal"/>
     <w:next w:val="Normal"/>
-    <w:link w:val="Overskrift2Tegn"/>
+    <w:link w:val="Heading2Char"/>
     <w:uiPriority w:val="9"/>
     <w:unhideWhenUsed/>
     <w:qFormat/>
@@ -5505,11 +5866,11 @@
       <w:szCs w:val="22"/>
     </w:rPr>
   </w:style>
-  <w:style w:type="paragraph" w:styleId="Overskrift3">
+  <w:style w:type="paragraph" w:styleId="Heading3">
     <w:name w:val="heading 3"/>
     <w:basedOn w:val="Normal"/>
     <w:next w:val="Normal"/>
-    <w:link w:val="Overskrift3Tegn"/>
+    <w:link w:val="Heading3Char"/>
     <w:uiPriority w:val="9"/>
     <w:semiHidden/>
     <w:unhideWhenUsed/>
@@ -5533,11 +5894,11 @@
       <w:szCs w:val="22"/>
     </w:rPr>
   </w:style>
-  <w:style w:type="paragraph" w:styleId="Overskrift4">
+  <w:style w:type="paragraph" w:styleId="Heading4">
     <w:name w:val="heading 4"/>
     <w:basedOn w:val="Normal"/>
     <w:next w:val="Normal"/>
-    <w:link w:val="Overskrift4Tegn"/>
+    <w:link w:val="Heading4Char"/>
     <w:uiPriority w:val="9"/>
     <w:semiHidden/>
     <w:unhideWhenUsed/>
@@ -5561,11 +5922,11 @@
       <w:szCs w:val="22"/>
     </w:rPr>
   </w:style>
-  <w:style w:type="paragraph" w:styleId="Overskrift5">
+  <w:style w:type="paragraph" w:styleId="Heading5">
     <w:name w:val="heading 5"/>
     <w:basedOn w:val="Normal"/>
     <w:next w:val="Normal"/>
-    <w:link w:val="Overskrift5Tegn"/>
+    <w:link w:val="Heading5Char"/>
     <w:uiPriority w:val="9"/>
     <w:semiHidden/>
     <w:unhideWhenUsed/>
@@ -5589,11 +5950,11 @@
       <w:szCs w:val="22"/>
     </w:rPr>
   </w:style>
-  <w:style w:type="paragraph" w:styleId="Overskrift6">
+  <w:style w:type="paragraph" w:styleId="Heading6">
     <w:name w:val="heading 6"/>
     <w:basedOn w:val="Normal"/>
     <w:next w:val="Normal"/>
-    <w:link w:val="Overskrift6Tegn"/>
+    <w:link w:val="Heading6Char"/>
     <w:uiPriority w:val="9"/>
     <w:semiHidden/>
     <w:unhideWhenUsed/>
@@ -5613,11 +5974,11 @@
       <w:szCs w:val="22"/>
     </w:rPr>
   </w:style>
-  <w:style w:type="paragraph" w:styleId="Overskrift7">
+  <w:style w:type="paragraph" w:styleId="Heading7">
     <w:name w:val="heading 7"/>
     <w:basedOn w:val="Normal"/>
     <w:next w:val="Normal"/>
-    <w:link w:val="Overskrift7Tegn"/>
+    <w:link w:val="Heading7Char"/>
     <w:uiPriority w:val="9"/>
     <w:semiHidden/>
     <w:unhideWhenUsed/>
@@ -5637,11 +5998,11 @@
       <w:szCs w:val="22"/>
     </w:rPr>
   </w:style>
-  <w:style w:type="paragraph" w:styleId="Overskrift8">
+  <w:style w:type="paragraph" w:styleId="Heading8">
     <w:name w:val="heading 8"/>
     <w:basedOn w:val="Normal"/>
     <w:next w:val="Normal"/>
-    <w:link w:val="Overskrift8Tegn"/>
+    <w:link w:val="Heading8Char"/>
     <w:uiPriority w:val="9"/>
     <w:semiHidden/>
     <w:unhideWhenUsed/>
@@ -5658,11 +6019,11 @@
       <w:szCs w:val="22"/>
     </w:rPr>
   </w:style>
-  <w:style w:type="paragraph" w:styleId="Overskrift9">
+  <w:style w:type="paragraph" w:styleId="Heading9">
     <w:name w:val="heading 9"/>
     <w:basedOn w:val="Normal"/>
     <w:next w:val="Normal"/>
-    <w:link w:val="Overskrift9Tegn"/>
+    <w:link w:val="Heading9Char"/>
     <w:uiPriority w:val="9"/>
     <w:semiHidden/>
     <w:unhideWhenUsed/>
@@ -5678,13 +6039,13 @@
       <w:color w:val="2683C6" w:themeColor="accent2"/>
     </w:rPr>
   </w:style>
-  <w:style w:type="character" w:default="1" w:styleId="Standardskrifttypeiafsnit">
+  <w:style w:type="character" w:default="1" w:styleId="DefaultParagraphFont">
     <w:name w:val="Default Paragraph Font"/>
     <w:uiPriority w:val="1"/>
     <w:semiHidden/>
     <w:unhideWhenUsed/>
   </w:style>
-  <w:style w:type="table" w:default="1" w:styleId="Tabel-Normal">
+  <w:style w:type="table" w:default="1" w:styleId="TableNormal">
     <w:name w:val="Normal Table"/>
     <w:uiPriority w:val="99"/>
     <w:semiHidden/>
@@ -5699,16 +6060,16 @@
       </w:tblCellMar>
     </w:tblPr>
   </w:style>
-  <w:style w:type="numbering" w:default="1" w:styleId="Ingenoversigt">
+  <w:style w:type="numbering" w:default="1" w:styleId="NoList">
     <w:name w:val="No List"/>
     <w:uiPriority w:val="99"/>
     <w:semiHidden/>
     <w:unhideWhenUsed/>
   </w:style>
-  <w:style w:type="character" w:customStyle="1" w:styleId="Overskrift1Tegn">
-    <w:name w:val="Overskrift 1 Tegn"/>
-    <w:basedOn w:val="Standardskrifttypeiafsnit"/>
-    <w:link w:val="Overskrift1"/>
+  <w:style w:type="character" w:customStyle="1" w:styleId="Heading1Char">
+    <w:name w:val="Heading 1 Char"/>
+    <w:basedOn w:val="DefaultParagraphFont"/>
+    <w:link w:val="Heading1"/>
     <w:uiPriority w:val="9"/>
     <w:rsid w:val="00F817DF"/>
     <w:rPr>
@@ -5722,10 +6083,10 @@
       <w:shd w:val="clear" w:color="auto" w:fill="D0E6F6" w:themeFill="accent2" w:themeFillTint="33"/>
     </w:rPr>
   </w:style>
-  <w:style w:type="character" w:customStyle="1" w:styleId="Overskrift2Tegn">
-    <w:name w:val="Overskrift 2 Tegn"/>
-    <w:basedOn w:val="Standardskrifttypeiafsnit"/>
-    <w:link w:val="Overskrift2"/>
+  <w:style w:type="character" w:customStyle="1" w:styleId="Heading2Char">
+    <w:name w:val="Heading 2 Char"/>
+    <w:basedOn w:val="DefaultParagraphFont"/>
+    <w:link w:val="Heading2"/>
     <w:uiPriority w:val="9"/>
     <w:rsid w:val="00F817DF"/>
     <w:rPr>
@@ -5738,10 +6099,10 @@
       <w:sz w:val="24"/>
     </w:rPr>
   </w:style>
-  <w:style w:type="character" w:customStyle="1" w:styleId="Overskrift3Tegn">
-    <w:name w:val="Overskrift 3 Tegn"/>
-    <w:basedOn w:val="Standardskrifttypeiafsnit"/>
-    <w:link w:val="Overskrift3"/>
+  <w:style w:type="character" w:customStyle="1" w:styleId="Heading3Char">
+    <w:name w:val="Heading 3 Char"/>
+    <w:basedOn w:val="DefaultParagraphFont"/>
+    <w:link w:val="Heading3"/>
     <w:uiPriority w:val="9"/>
     <w:semiHidden/>
     <w:rsid w:val="00F817DF"/>
@@ -5754,10 +6115,10 @@
       <w:color w:val="1C6194" w:themeColor="accent2" w:themeShade="BF"/>
     </w:rPr>
   </w:style>
-  <w:style w:type="character" w:customStyle="1" w:styleId="Overskrift4Tegn">
-    <w:name w:val="Overskrift 4 Tegn"/>
-    <w:basedOn w:val="Standardskrifttypeiafsnit"/>
-    <w:link w:val="Overskrift4"/>
+  <w:style w:type="character" w:customStyle="1" w:styleId="Heading4Char">
+    <w:name w:val="Heading 4 Char"/>
+    <w:basedOn w:val="DefaultParagraphFont"/>
+    <w:link w:val="Heading4"/>
     <w:uiPriority w:val="9"/>
     <w:semiHidden/>
     <w:rsid w:val="00F817DF"/>
@@ -5770,10 +6131,10 @@
       <w:color w:val="1C6194" w:themeColor="accent2" w:themeShade="BF"/>
     </w:rPr>
   </w:style>
-  <w:style w:type="character" w:customStyle="1" w:styleId="Overskrift5Tegn">
-    <w:name w:val="Overskrift 5 Tegn"/>
-    <w:basedOn w:val="Standardskrifttypeiafsnit"/>
-    <w:link w:val="Overskrift5"/>
+  <w:style w:type="character" w:customStyle="1" w:styleId="Heading5Char">
+    <w:name w:val="Heading 5 Char"/>
+    <w:basedOn w:val="DefaultParagraphFont"/>
+    <w:link w:val="Heading5"/>
     <w:uiPriority w:val="9"/>
     <w:semiHidden/>
     <w:rsid w:val="00F817DF"/>
@@ -5786,10 +6147,10 @@
       <w:color w:val="1C6194" w:themeColor="accent2" w:themeShade="BF"/>
     </w:rPr>
   </w:style>
-  <w:style w:type="character" w:customStyle="1" w:styleId="Overskrift6Tegn">
-    <w:name w:val="Overskrift 6 Tegn"/>
-    <w:basedOn w:val="Standardskrifttypeiafsnit"/>
-    <w:link w:val="Overskrift6"/>
+  <w:style w:type="character" w:customStyle="1" w:styleId="Heading6Char">
+    <w:name w:val="Heading 6 Char"/>
+    <w:basedOn w:val="DefaultParagraphFont"/>
+    <w:link w:val="Heading6"/>
     <w:uiPriority w:val="9"/>
     <w:semiHidden/>
     <w:rsid w:val="00F817DF"/>
@@ -5800,10 +6161,10 @@
       <w:color w:val="1C6194" w:themeColor="accent2" w:themeShade="BF"/>
     </w:rPr>
   </w:style>
-  <w:style w:type="character" w:customStyle="1" w:styleId="Overskrift7Tegn">
-    <w:name w:val="Overskrift 7 Tegn"/>
-    <w:basedOn w:val="Standardskrifttypeiafsnit"/>
-    <w:link w:val="Overskrift7"/>
+  <w:style w:type="character" w:customStyle="1" w:styleId="Heading7Char">
+    <w:name w:val="Heading 7 Char"/>
+    <w:basedOn w:val="DefaultParagraphFont"/>
+    <w:link w:val="Heading7"/>
     <w:uiPriority w:val="9"/>
     <w:semiHidden/>
     <w:rsid w:val="00F817DF"/>
@@ -5814,10 +6175,10 @@
       <w:color w:val="1C6194" w:themeColor="accent2" w:themeShade="BF"/>
     </w:rPr>
   </w:style>
-  <w:style w:type="character" w:customStyle="1" w:styleId="Overskrift8Tegn">
-    <w:name w:val="Overskrift 8 Tegn"/>
-    <w:basedOn w:val="Standardskrifttypeiafsnit"/>
-    <w:link w:val="Overskrift8"/>
+  <w:style w:type="character" w:customStyle="1" w:styleId="Heading8Char">
+    <w:name w:val="Heading 8 Char"/>
+    <w:basedOn w:val="DefaultParagraphFont"/>
+    <w:link w:val="Heading8"/>
     <w:uiPriority w:val="9"/>
     <w:semiHidden/>
     <w:rsid w:val="00F817DF"/>
@@ -5828,10 +6189,10 @@
       <w:color w:val="2683C6" w:themeColor="accent2"/>
     </w:rPr>
   </w:style>
-  <w:style w:type="character" w:customStyle="1" w:styleId="Overskrift9Tegn">
-    <w:name w:val="Overskrift 9 Tegn"/>
-    <w:basedOn w:val="Standardskrifttypeiafsnit"/>
-    <w:link w:val="Overskrift9"/>
+  <w:style w:type="character" w:customStyle="1" w:styleId="Heading9Char">
+    <w:name w:val="Heading 9 Char"/>
+    <w:basedOn w:val="DefaultParagraphFont"/>
+    <w:link w:val="Heading9"/>
     <w:uiPriority w:val="9"/>
     <w:semiHidden/>
     <w:rsid w:val="00F817DF"/>
@@ -5844,7 +6205,7 @@
       <w:szCs w:val="20"/>
     </w:rPr>
   </w:style>
-  <w:style w:type="paragraph" w:styleId="Billedtekst">
+  <w:style w:type="paragraph" w:styleId="Caption">
     <w:name w:val="caption"/>
     <w:basedOn w:val="Normal"/>
     <w:next w:val="Normal"/>
@@ -5861,11 +6222,11 @@
       <w:szCs w:val="18"/>
     </w:rPr>
   </w:style>
-  <w:style w:type="paragraph" w:styleId="Titel">
+  <w:style w:type="paragraph" w:styleId="Title">
     <w:name w:val="Title"/>
     <w:basedOn w:val="Normal"/>
     <w:next w:val="Normal"/>
-    <w:link w:val="TitelTegn"/>
+    <w:link w:val="TitleChar"/>
     <w:uiPriority w:val="10"/>
     <w:qFormat/>
     <w:rsid w:val="00F817DF"/>
@@ -5886,10 +6247,10 @@
       <w:szCs w:val="48"/>
     </w:rPr>
   </w:style>
-  <w:style w:type="character" w:customStyle="1" w:styleId="TitelTegn">
-    <w:name w:val="Titel Tegn"/>
-    <w:basedOn w:val="Standardskrifttypeiafsnit"/>
-    <w:link w:val="Titel"/>
+  <w:style w:type="character" w:customStyle="1" w:styleId="TitleChar">
+    <w:name w:val="Title Char"/>
+    <w:basedOn w:val="DefaultParagraphFont"/>
+    <w:link w:val="Title"/>
     <w:uiPriority w:val="10"/>
     <w:rsid w:val="00F817DF"/>
     <w:rPr>
@@ -5903,11 +6264,11 @@
       <w:shd w:val="clear" w:color="auto" w:fill="2683C6" w:themeFill="accent2"/>
     </w:rPr>
   </w:style>
-  <w:style w:type="paragraph" w:styleId="Undertitel">
+  <w:style w:type="paragraph" w:styleId="Subtitle">
     <w:name w:val="Subtitle"/>
     <w:basedOn w:val="Normal"/>
     <w:next w:val="Normal"/>
-    <w:link w:val="UndertitelTegn"/>
+    <w:link w:val="SubtitleChar"/>
     <w:uiPriority w:val="11"/>
     <w:qFormat/>
     <w:rsid w:val="00F817DF"/>
@@ -5925,10 +6286,10 @@
       <w:szCs w:val="24"/>
     </w:rPr>
   </w:style>
-  <w:style w:type="character" w:customStyle="1" w:styleId="UndertitelTegn">
-    <w:name w:val="Undertitel Tegn"/>
-    <w:basedOn w:val="Standardskrifttypeiafsnit"/>
-    <w:link w:val="Undertitel"/>
+  <w:style w:type="character" w:customStyle="1" w:styleId="SubtitleChar">
+    <w:name w:val="Subtitle Char"/>
+    <w:basedOn w:val="DefaultParagraphFont"/>
+    <w:link w:val="Subtitle"/>
     <w:uiPriority w:val="11"/>
     <w:rsid w:val="00F817DF"/>
     <w:rPr>
@@ -5940,7 +6301,7 @@
       <w:szCs w:val="24"/>
     </w:rPr>
   </w:style>
-  <w:style w:type="character" w:styleId="Strk">
+  <w:style w:type="character" w:styleId="Strong">
     <w:name w:val="Strong"/>
     <w:uiPriority w:val="22"/>
     <w:qFormat/>
@@ -5951,7 +6312,7 @@
       <w:spacing w:val="0"/>
     </w:rPr>
   </w:style>
-  <w:style w:type="character" w:styleId="Fremhv">
+  <w:style w:type="character" w:styleId="Emphasis">
     <w:name w:val="Emphasis"/>
     <w:uiPriority w:val="20"/>
     <w:qFormat/>
@@ -5967,7 +6328,7 @@
       <w:shd w:val="clear" w:color="auto" w:fill="D0E6F6" w:themeFill="accent2" w:themeFillTint="33"/>
     </w:rPr>
   </w:style>
-  <w:style w:type="paragraph" w:styleId="Ingenafstand">
+  <w:style w:type="paragraph" w:styleId="NoSpacing">
     <w:name w:val="No Spacing"/>
     <w:basedOn w:val="Normal"/>
     <w:uiPriority w:val="1"/>
@@ -5977,7 +6338,7 @@
       <w:spacing w:after="0" w:line="240" w:lineRule="auto"/>
     </w:pPr>
   </w:style>
-  <w:style w:type="paragraph" w:styleId="Listeafsnit">
+  <w:style w:type="paragraph" w:styleId="ListParagraph">
     <w:name w:val="List Paragraph"/>
     <w:basedOn w:val="Normal"/>
     <w:uiPriority w:val="34"/>
@@ -5988,11 +6349,11 @@
       <w:contextualSpacing/>
     </w:pPr>
   </w:style>
-  <w:style w:type="paragraph" w:styleId="Citat">
+  <w:style w:type="paragraph" w:styleId="Quote">
     <w:name w:val="Quote"/>
     <w:basedOn w:val="Normal"/>
     <w:next w:val="Normal"/>
-    <w:link w:val="CitatTegn"/>
+    <w:link w:val="QuoteChar"/>
     <w:uiPriority w:val="29"/>
     <w:qFormat/>
     <w:rsid w:val="00F817DF"/>
@@ -6002,10 +6363,10 @@
       <w:color w:val="1C6194" w:themeColor="accent2" w:themeShade="BF"/>
     </w:rPr>
   </w:style>
-  <w:style w:type="character" w:customStyle="1" w:styleId="CitatTegn">
-    <w:name w:val="Citat Tegn"/>
-    <w:basedOn w:val="Standardskrifttypeiafsnit"/>
-    <w:link w:val="Citat"/>
+  <w:style w:type="character" w:customStyle="1" w:styleId="QuoteChar">
+    <w:name w:val="Quote Char"/>
+    <w:basedOn w:val="DefaultParagraphFont"/>
+    <w:link w:val="Quote"/>
     <w:uiPriority w:val="29"/>
     <w:rsid w:val="00F817DF"/>
     <w:rPr>
@@ -6014,11 +6375,11 @@
       <w:szCs w:val="20"/>
     </w:rPr>
   </w:style>
-  <w:style w:type="paragraph" w:styleId="Strktcitat">
+  <w:style w:type="paragraph" w:styleId="IntenseQuote">
     <w:name w:val="Intense Quote"/>
     <w:basedOn w:val="Normal"/>
     <w:next w:val="Normal"/>
-    <w:link w:val="StrktcitatTegn"/>
+    <w:link w:val="IntenseQuoteChar"/>
     <w:uiPriority w:val="30"/>
     <w:qFormat/>
     <w:rsid w:val="00F817DF"/>
@@ -6038,10 +6399,10 @@
       <w:color w:val="2683C6" w:themeColor="accent2"/>
     </w:rPr>
   </w:style>
-  <w:style w:type="character" w:customStyle="1" w:styleId="StrktcitatTegn">
-    <w:name w:val="Stærkt citat Tegn"/>
-    <w:basedOn w:val="Standardskrifttypeiafsnit"/>
-    <w:link w:val="Strktcitat"/>
+  <w:style w:type="character" w:customStyle="1" w:styleId="IntenseQuoteChar">
+    <w:name w:val="Intense Quote Char"/>
+    <w:basedOn w:val="DefaultParagraphFont"/>
+    <w:link w:val="IntenseQuote"/>
     <w:uiPriority w:val="30"/>
     <w:rsid w:val="00F817DF"/>
     <w:rPr>
@@ -6055,7 +6416,7 @@
       <w:szCs w:val="20"/>
     </w:rPr>
   </w:style>
-  <w:style w:type="character" w:styleId="Svagfremhvning">
+  <w:style w:type="character" w:styleId="SubtleEmphasis">
     <w:name w:val="Subtle Emphasis"/>
     <w:uiPriority w:val="19"/>
     <w:qFormat/>
@@ -6067,7 +6428,7 @@
       <w:color w:val="2683C6" w:themeColor="accent2"/>
     </w:rPr>
   </w:style>
-  <w:style w:type="character" w:styleId="Kraftigfremhvning">
+  <w:style w:type="character" w:styleId="IntenseEmphasis">
     <w:name w:val="Intense Emphasis"/>
     <w:uiPriority w:val="21"/>
     <w:qFormat/>
@@ -6085,7 +6446,7 @@
       <w:vertAlign w:val="baseline"/>
     </w:rPr>
   </w:style>
-  <w:style w:type="character" w:styleId="Svaghenvisning">
+  <w:style w:type="character" w:styleId="SubtleReference">
     <w:name w:val="Subtle Reference"/>
     <w:uiPriority w:val="31"/>
     <w:qFormat/>
@@ -6098,7 +6459,7 @@
       <w:u w:color="2683C6" w:themeColor="accent2"/>
     </w:rPr>
   </w:style>
-  <w:style w:type="character" w:styleId="Kraftighenvisning">
+  <w:style w:type="character" w:styleId="IntenseReference">
     <w:name w:val="Intense Reference"/>
     <w:uiPriority w:val="32"/>
     <w:qFormat/>
@@ -6113,7 +6474,7 @@
       <w:u w:color="2683C6" w:themeColor="accent2"/>
     </w:rPr>
   </w:style>
-  <w:style w:type="character" w:styleId="Bogenstitel">
+  <w:style w:type="character" w:styleId="BookTitle">
     <w:name w:val="Book Title"/>
     <w:uiPriority w:val="33"/>
     <w:qFormat/>
@@ -6129,9 +6490,9 @@
       <w:u w:val="single"/>
     </w:rPr>
   </w:style>
-  <w:style w:type="paragraph" w:styleId="Overskrift">
+  <w:style w:type="paragraph" w:styleId="TOCHeading">
     <w:name w:val="TOC Heading"/>
-    <w:basedOn w:val="Overskrift1"/>
+    <w:basedOn w:val="Heading1"/>
     <w:next w:val="Normal"/>
     <w:uiPriority w:val="39"/>
     <w:semiHidden/>
@@ -6145,10 +6506,10 @@
       <w:lang w:bidi="en-US"/>
     </w:rPr>
   </w:style>
-  <w:style w:type="paragraph" w:styleId="Dokumentoversigt">
+  <w:style w:type="paragraph" w:styleId="DocumentMap">
     <w:name w:val="Document Map"/>
     <w:basedOn w:val="Normal"/>
-    <w:link w:val="DokumentoversigtTegn"/>
+    <w:link w:val="DocumentMapChar"/>
     <w:uiPriority w:val="99"/>
     <w:semiHidden/>
     <w:unhideWhenUsed/>
@@ -6162,911 +6523,10 @@
       <w:szCs w:val="24"/>
     </w:rPr>
   </w:style>
-  <w:style w:type="character" w:customStyle="1" w:styleId="DokumentoversigtTegn">
-    <w:name w:val="Dokumentoversigt Tegn"/>
-    <w:basedOn w:val="Standardskrifttypeiafsnit"/>
-    <w:link w:val="Dokumentoversigt"/>
-    <w:uiPriority w:val="99"/>
-    <w:semiHidden/>
-    <w:rsid w:val="00F817DF"/>
-    <w:rPr>
-      <w:rFonts w:ascii="Times New Roman" w:hAnsi="Times New Roman" w:cs="Times New Roman"/>
-      <w:i/>
-      <w:iCs/>
-      <w:sz w:val="24"/>
-      <w:szCs w:val="24"/>
-    </w:rPr>
-  </w:style>
-</w:styles>
-</file>
-
-<file path=word/stylesWithEffects.xml><?xml version="1.0" encoding="utf-8"?>
-<w:styles xmlns:wpc="http://schemas.microsoft.com/office/word/2010/wordprocessingCanvas" xmlns:mc="http://schemas.openxmlformats.org/markup-compatibility/2006" xmlns:o="urn:schemas-microsoft-com:office:office" xmlns:r="http://schemas.openxmlformats.org/officeDocument/2006/relationships" xmlns:m="http://schemas.openxmlformats.org/officeDocument/2006/math" xmlns:v="urn:schemas-microsoft-com:vml" xmlns:wp14="http://schemas.microsoft.com/office/word/2010/wordprocessingDrawing" xmlns:wp="http://schemas.openxmlformats.org/drawingml/2006/wordprocessingDrawing" xmlns:w10="urn:schemas-microsoft-com:office:word" xmlns:w="http://schemas.openxmlformats.org/wordprocessingml/2006/main" xmlns:w14="http://schemas.microsoft.com/office/word/2010/wordml" xmlns:wpg="http://schemas.microsoft.com/office/word/2010/wordprocessingGroup" xmlns:wpi="http://schemas.microsoft.com/office/word/2010/wordprocessingInk" xmlns:wne="http://schemas.microsoft.com/office/word/2006/wordml" xmlns:wps="http://schemas.microsoft.com/office/word/2010/wordprocessingShape" mc:Ignorable="w14 wp14">
-  <w:docDefaults>
-    <w:rPrDefault>
-      <w:rPr>
-        <w:rFonts w:asciiTheme="minorHAnsi" w:eastAsiaTheme="minorEastAsia" w:hAnsiTheme="minorHAnsi" w:cstheme="minorBidi"/>
-        <w:sz w:val="22"/>
-        <w:szCs w:val="22"/>
-        <w:lang w:val="en-US" w:eastAsia="en-US" w:bidi="ar-SA"/>
-      </w:rPr>
-    </w:rPrDefault>
-    <w:pPrDefault>
-      <w:pPr>
-        <w:spacing w:after="200" w:line="288" w:lineRule="auto"/>
-      </w:pPr>
-    </w:pPrDefault>
-  </w:docDefaults>
-  <w:latentStyles w:defLockedState="0" w:defUIPriority="99" w:defSemiHidden="1" w:defUnhideWhenUsed="1" w:defQFormat="0" w:count="267">
-    <w:lsdException w:name="Normal" w:semiHidden="0" w:uiPriority="0" w:unhideWhenUsed="0" w:qFormat="1"/>
-    <w:lsdException w:name="heading 1" w:semiHidden="0" w:uiPriority="9" w:unhideWhenUsed="0" w:qFormat="1"/>
-    <w:lsdException w:name="heading 2" w:uiPriority="9" w:qFormat="1"/>
-    <w:lsdException w:name="heading 3" w:uiPriority="9" w:qFormat="1"/>
-    <w:lsdException w:name="heading 4" w:uiPriority="9" w:qFormat="1"/>
-    <w:lsdException w:name="heading 5" w:uiPriority="9" w:qFormat="1"/>
-    <w:lsdException w:name="heading 6" w:uiPriority="9" w:qFormat="1"/>
-    <w:lsdException w:name="heading 7" w:uiPriority="9" w:qFormat="1"/>
-    <w:lsdException w:name="heading 8" w:uiPriority="9" w:qFormat="1"/>
-    <w:lsdException w:name="heading 9" w:uiPriority="9" w:qFormat="1"/>
-    <w:lsdException w:name="toc 1" w:uiPriority="39"/>
-    <w:lsdException w:name="toc 2" w:uiPriority="39"/>
-    <w:lsdException w:name="toc 3" w:uiPriority="39"/>
-    <w:lsdException w:name="toc 4" w:uiPriority="39"/>
-    <w:lsdException w:name="toc 5" w:uiPriority="39"/>
-    <w:lsdException w:name="toc 6" w:uiPriority="39"/>
-    <w:lsdException w:name="toc 7" w:uiPriority="39"/>
-    <w:lsdException w:name="toc 8" w:uiPriority="39"/>
-    <w:lsdException w:name="toc 9" w:uiPriority="39"/>
-    <w:lsdException w:name="caption" w:uiPriority="35" w:qFormat="1"/>
-    <w:lsdException w:name="Title" w:semiHidden="0" w:uiPriority="10" w:unhideWhenUsed="0" w:qFormat="1"/>
-    <w:lsdException w:name="Default Paragraph Font" w:uiPriority="1"/>
-    <w:lsdException w:name="Subtitle" w:semiHidden="0" w:uiPriority="11" w:unhideWhenUsed="0" w:qFormat="1"/>
-    <w:lsdException w:name="Strong" w:semiHidden="0" w:uiPriority="22" w:unhideWhenUsed="0" w:qFormat="1"/>
-    <w:lsdException w:name="Emphasis" w:semiHidden="0" w:uiPriority="20" w:unhideWhenUsed="0" w:qFormat="1"/>
-    <w:lsdException w:name="Table Grid" w:semiHidden="0" w:uiPriority="39" w:unhideWhenUsed="0"/>
-    <w:lsdException w:name="Placeholder Text" w:unhideWhenUsed="0"/>
-    <w:lsdException w:name="No Spacing" w:semiHidden="0" w:uiPriority="1" w:unhideWhenUsed="0" w:qFormat="1"/>
-    <w:lsdException w:name="Light Shading" w:semiHidden="0" w:uiPriority="60" w:unhideWhenUsed="0"/>
-    <w:lsdException w:name="Light List" w:semiHidden="0" w:uiPriority="61" w:unhideWhenUsed="0"/>
-    <w:lsdException w:name="Light Grid" w:semiHidden="0" w:uiPriority="62" w:unhideWhenUsed="0"/>
-    <w:lsdException w:name="Medium Shading 1" w:semiHidden="0" w:uiPriority="63" w:unhideWhenUsed="0"/>
-    <w:lsdException w:name="Medium Shading 2" w:semiHidden="0" w:uiPriority="64" w:unhideWhenUsed="0"/>
-    <w:lsdException w:name="Medium List 1" w:semiHidden="0" w:uiPriority="65" w:unhideWhenUsed="0"/>
-    <w:lsdException w:name="Medium List 2" w:semiHidden="0" w:uiPriority="66" w:unhideWhenUsed="0"/>
-    <w:lsdException w:name="Medium Grid 1" w:semiHidden="0" w:uiPriority="67" w:unhideWhenUsed="0"/>
-    <w:lsdException w:name="Medium Grid 2" w:semiHidden="0" w:uiPriority="68" w:unhideWhenUsed="0"/>
-    <w:lsdException w:name="Medium Grid 3" w:semiHidden="0" w:uiPriority="69" w:unhideWhenUsed="0"/>
-    <w:lsdException w:name="Dark List" w:semiHidden="0" w:uiPriority="70" w:unhideWhenUsed="0"/>
-    <w:lsdException w:name="Colorful Shading" w:semiHidden="0" w:uiPriority="71" w:unhideWhenUsed="0"/>
-    <w:lsdException w:name="Colorful List" w:semiHidden="0" w:uiPriority="72" w:unhideWhenUsed="0"/>
-    <w:lsdException w:name="Colorful Grid" w:semiHidden="0" w:uiPriority="73" w:unhideWhenUsed="0"/>
-    <w:lsdException w:name="Light Shading Accent 1" w:semiHidden="0" w:uiPriority="60" w:unhideWhenUsed="0"/>
-    <w:lsdException w:name="Light List Accent 1" w:semiHidden="0" w:uiPriority="61" w:unhideWhenUsed="0"/>
-    <w:lsdException w:name="Light Grid Accent 1" w:semiHidden="0" w:uiPriority="62" w:unhideWhenUsed="0"/>
-    <w:lsdException w:name="Medium Shading 1 Accent 1" w:semiHidden="0" w:uiPriority="63" w:unhideWhenUsed="0"/>
-    <w:lsdException w:name="Medium Shading 2 Accent 1" w:semiHidden="0" w:uiPriority="64" w:unhideWhenUsed="0"/>
-    <w:lsdException w:name="Medium List 1 Accent 1" w:semiHidden="0" w:uiPriority="65" w:unhideWhenUsed="0"/>
-    <w:lsdException w:name="Revision" w:unhideWhenUsed="0"/>
-    <w:lsdException w:name="List Paragraph" w:semiHidden="0" w:uiPriority="34" w:unhideWhenUsed="0" w:qFormat="1"/>
-    <w:lsdException w:name="Quote" w:semiHidden="0" w:uiPriority="29" w:unhideWhenUsed="0" w:qFormat="1"/>
-    <w:lsdException w:name="Intense Quote" w:semiHidden="0" w:uiPriority="30" w:unhideWhenUsed="0" w:qFormat="1"/>
-    <w:lsdException w:name="Medium List 2 Accent 1" w:semiHidden="0" w:uiPriority="66" w:unhideWhenUsed="0"/>
-    <w:lsdException w:name="Medium Grid 1 Accent 1" w:semiHidden="0" w:uiPriority="67" w:unhideWhenUsed="0"/>
-    <w:lsdException w:name="Medium Grid 2 Accent 1" w:semiHidden="0" w:uiPriority="68" w:unhideWhenUsed="0"/>
-    <w:lsdException w:name="Medium Grid 3 Accent 1" w:semiHidden="0" w:uiPriority="69" w:unhideWhenUsed="0"/>
-    <w:lsdException w:name="Dark List Accent 1" w:semiHidden="0" w:uiPriority="70" w:unhideWhenUsed="0"/>
-    <w:lsdException w:name="Colorful Shading Accent 1" w:semiHidden="0" w:uiPriority="71" w:unhideWhenUsed="0"/>
-    <w:lsdException w:name="Colorful List Accent 1" w:semiHidden="0" w:uiPriority="72" w:unhideWhenUsed="0"/>
-    <w:lsdException w:name="Colorful Grid Accent 1" w:semiHidden="0" w:uiPriority="73" w:unhideWhenUsed="0"/>
-    <w:lsdException w:name="Light Shading Accent 2" w:semiHidden="0" w:uiPriority="60" w:unhideWhenUsed="0"/>
-    <w:lsdException w:name="Light List Accent 2" w:semiHidden="0" w:uiPriority="61" w:unhideWhenUsed="0"/>
-    <w:lsdException w:name="Light Grid Accent 2" w:semiHidden="0" w:uiPriority="62" w:unhideWhenUsed="0"/>
-    <w:lsdException w:name="Medium Shading 1 Accent 2" w:semiHidden="0" w:uiPriority="63" w:unhideWhenUsed="0"/>
-    <w:lsdException w:name="Medium Shading 2 Accent 2" w:semiHidden="0" w:uiPriority="64" w:unhideWhenUsed="0"/>
-    <w:lsdException w:name="Medium List 1 Accent 2" w:semiHidden="0" w:uiPriority="65" w:unhideWhenUsed="0"/>
-    <w:lsdException w:name="Medium List 2 Accent 2" w:semiHidden="0" w:uiPriority="66" w:unhideWhenUsed="0"/>
-    <w:lsdException w:name="Medium Grid 1 Accent 2" w:semiHidden="0" w:uiPriority="67" w:unhideWhenUsed="0"/>
-    <w:lsdException w:name="Medium Grid 2 Accent 2" w:semiHidden="0" w:uiPriority="68" w:unhideWhenUsed="0"/>
-    <w:lsdException w:name="Medium Grid 3 Accent 2" w:semiHidden="0" w:uiPriority="69" w:unhideWhenUsed="0"/>
-    <w:lsdException w:name="Dark List Accent 2" w:semiHidden="0" w:uiPriority="70" w:unhideWhenUsed="0"/>
-    <w:lsdException w:name="Colorful Shading Accent 2" w:semiHidden="0" w:uiPriority="71" w:unhideWhenUsed="0"/>
-    <w:lsdException w:name="Colorful List Accent 2" w:semiHidden="0" w:uiPriority="72" w:unhideWhenUsed="0"/>
-    <w:lsdException w:name="Colorful Grid Accent 2" w:semiHidden="0" w:uiPriority="73" w:unhideWhenUsed="0"/>
-    <w:lsdException w:name="Light Shading Accent 3" w:semiHidden="0" w:uiPriority="60" w:unhideWhenUsed="0"/>
-    <w:lsdException w:name="Light List Accent 3" w:semiHidden="0" w:uiPriority="61" w:unhideWhenUsed="0"/>
-    <w:lsdException w:name="Light Grid Accent 3" w:semiHidden="0" w:uiPriority="62" w:unhideWhenUsed="0"/>
-    <w:lsdException w:name="Medium Shading 1 Accent 3" w:semiHidden="0" w:uiPriority="63" w:unhideWhenUsed="0"/>
-    <w:lsdException w:name="Medium Shading 2 Accent 3" w:semiHidden="0" w:uiPriority="64" w:unhideWhenUsed="0"/>
-    <w:lsdException w:name="Medium List 1 Accent 3" w:semiHidden="0" w:uiPriority="65" w:unhideWhenUsed="0"/>
-    <w:lsdException w:name="Medium List 2 Accent 3" w:semiHidden="0" w:uiPriority="66" w:unhideWhenUsed="0"/>
-    <w:lsdException w:name="Medium Grid 1 Accent 3" w:semiHidden="0" w:uiPriority="67" w:unhideWhenUsed="0"/>
-    <w:lsdException w:name="Medium Grid 2 Accent 3" w:semiHidden="0" w:uiPriority="68" w:unhideWhenUsed="0"/>
-    <w:lsdException w:name="Medium Grid 3 Accent 3" w:semiHidden="0" w:uiPriority="69" w:unhideWhenUsed="0"/>
-    <w:lsdException w:name="Dark List Accent 3" w:semiHidden="0" w:uiPriority="70" w:unhideWhenUsed="0"/>
-    <w:lsdException w:name="Colorful Shading Accent 3" w:semiHidden="0" w:uiPriority="71" w:unhideWhenUsed="0"/>
-    <w:lsdException w:name="Colorful List Accent 3" w:semiHidden="0" w:uiPriority="72" w:unhideWhenUsed="0"/>
-    <w:lsdException w:name="Colorful Grid Accent 3" w:semiHidden="0" w:uiPriority="73" w:unhideWhenUsed="0"/>
-    <w:lsdException w:name="Light Shading Accent 4" w:semiHidden="0" w:uiPriority="60" w:unhideWhenUsed="0"/>
-    <w:lsdException w:name="Light List Accent 4" w:semiHidden="0" w:uiPriority="61" w:unhideWhenUsed="0"/>
-    <w:lsdException w:name="Light Grid Accent 4" w:semiHidden="0" w:uiPriority="62" w:unhideWhenUsed="0"/>
-    <w:lsdException w:name="Medium Shading 1 Accent 4" w:semiHidden="0" w:uiPriority="63" w:unhideWhenUsed="0"/>
-    <w:lsdException w:name="Medium Shading 2 Accent 4" w:semiHidden="0" w:uiPriority="64" w:unhideWhenUsed="0"/>
-    <w:lsdException w:name="Medium List 1 Accent 4" w:semiHidden="0" w:uiPriority="65" w:unhideWhenUsed="0"/>
-    <w:lsdException w:name="Medium List 2 Accent 4" w:semiHidden="0" w:uiPriority="66" w:unhideWhenUsed="0"/>
-    <w:lsdException w:name="Medium Grid 1 Accent 4" w:semiHidden="0" w:uiPriority="67" w:unhideWhenUsed="0"/>
-    <w:lsdException w:name="Medium Grid 2 Accent 4" w:semiHidden="0" w:uiPriority="68" w:unhideWhenUsed="0"/>
-    <w:lsdException w:name="Medium Grid 3 Accent 4" w:semiHidden="0" w:uiPriority="69" w:unhideWhenUsed="0"/>
-    <w:lsdException w:name="Dark List Accent 4" w:semiHidden="0" w:uiPriority="70" w:unhideWhenUsed="0"/>
-    <w:lsdException w:name="Colorful Shading Accent 4" w:semiHidden="0" w:uiPriority="71" w:unhideWhenUsed="0"/>
-    <w:lsdException w:name="Colorful List Accent 4" w:semiHidden="0" w:uiPriority="72" w:unhideWhenUsed="0"/>
-    <w:lsdException w:name="Colorful Grid Accent 4" w:semiHidden="0" w:uiPriority="73" w:unhideWhenUsed="0"/>
-    <w:lsdException w:name="Light Shading Accent 5" w:semiHidden="0" w:uiPriority="60" w:unhideWhenUsed="0"/>
-    <w:lsdException w:name="Light List Accent 5" w:semiHidden="0" w:uiPriority="61" w:unhideWhenUsed="0"/>
-    <w:lsdException w:name="Light Grid Accent 5" w:semiHidden="0" w:uiPriority="62" w:unhideWhenUsed="0"/>
-    <w:lsdException w:name="Medium Shading 1 Accent 5" w:semiHidden="0" w:uiPriority="63" w:unhideWhenUsed="0"/>
-    <w:lsdException w:name="Medium Shading 2 Accent 5" w:semiHidden="0" w:uiPriority="64" w:unhideWhenUsed="0"/>
-    <w:lsdException w:name="Medium List 1 Accent 5" w:semiHidden="0" w:uiPriority="65" w:unhideWhenUsed="0"/>
-    <w:lsdException w:name="Medium List 2 Accent 5" w:semiHidden="0" w:uiPriority="66" w:unhideWhenUsed="0"/>
-    <w:lsdException w:name="Medium Grid 1 Accent 5" w:semiHidden="0" w:uiPriority="67" w:unhideWhenUsed="0"/>
-    <w:lsdException w:name="Medium Grid 2 Accent 5" w:semiHidden="0" w:uiPriority="68" w:unhideWhenUsed="0"/>
-    <w:lsdException w:name="Medium Grid 3 Accent 5" w:semiHidden="0" w:uiPriority="69" w:unhideWhenUsed="0"/>
-    <w:lsdException w:name="Dark List Accent 5" w:semiHidden="0" w:uiPriority="70" w:unhideWhenUsed="0"/>
-    <w:lsdException w:name="Colorful Shading Accent 5" w:semiHidden="0" w:uiPriority="71" w:unhideWhenUsed="0"/>
-    <w:lsdException w:name="Colorful List Accent 5" w:semiHidden="0" w:uiPriority="72" w:unhideWhenUsed="0"/>
-    <w:lsdException w:name="Colorful Grid Accent 5" w:semiHidden="0" w:uiPriority="73" w:unhideWhenUsed="0"/>
-    <w:lsdException w:name="Light Shading Accent 6" w:semiHidden="0" w:uiPriority="60" w:unhideWhenUsed="0"/>
-    <w:lsdException w:name="Light List Accent 6" w:semiHidden="0" w:uiPriority="61" w:unhideWhenUsed="0"/>
-    <w:lsdException w:name="Light Grid Accent 6" w:semiHidden="0" w:uiPriority="62" w:unhideWhenUsed="0"/>
-    <w:lsdException w:name="Medium Shading 1 Accent 6" w:semiHidden="0" w:uiPriority="63" w:unhideWhenUsed="0"/>
-    <w:lsdException w:name="Medium Shading 2 Accent 6" w:semiHidden="0" w:uiPriority="64" w:unhideWhenUsed="0"/>
-    <w:lsdException w:name="Medium List 1 Accent 6" w:semiHidden="0" w:uiPriority="65" w:unhideWhenUsed="0"/>
-    <w:lsdException w:name="Medium List 2 Accent 6" w:semiHidden="0" w:uiPriority="66" w:unhideWhenUsed="0"/>
-    <w:lsdException w:name="Medium Grid 1 Accent 6" w:semiHidden="0" w:uiPriority="67" w:unhideWhenUsed="0"/>
-    <w:lsdException w:name="Medium Grid 2 Accent 6" w:semiHidden="0" w:uiPriority="68" w:unhideWhenUsed="0"/>
-    <w:lsdException w:name="Medium Grid 3 Accent 6" w:semiHidden="0" w:uiPriority="69" w:unhideWhenUsed="0"/>
-    <w:lsdException w:name="Dark List Accent 6" w:semiHidden="0" w:uiPriority="70" w:unhideWhenUsed="0"/>
-    <w:lsdException w:name="Colorful Shading Accent 6" w:semiHidden="0" w:uiPriority="71" w:unhideWhenUsed="0"/>
-    <w:lsdException w:name="Colorful List Accent 6" w:semiHidden="0" w:uiPriority="72" w:unhideWhenUsed="0"/>
-    <w:lsdException w:name="Colorful Grid Accent 6" w:semiHidden="0" w:uiPriority="73" w:unhideWhenUsed="0"/>
-    <w:lsdException w:name="Subtle Emphasis" w:semiHidden="0" w:uiPriority="19" w:unhideWhenUsed="0" w:qFormat="1"/>
-    <w:lsdException w:name="Intense Emphasis" w:semiHidden="0" w:uiPriority="21" w:unhideWhenUsed="0" w:qFormat="1"/>
-    <w:lsdException w:name="Subtle Reference" w:semiHidden="0" w:uiPriority="31" w:unhideWhenUsed="0" w:qFormat="1"/>
-    <w:lsdException w:name="Intense Reference" w:semiHidden="0" w:uiPriority="32" w:unhideWhenUsed="0" w:qFormat="1"/>
-    <w:lsdException w:name="Book Title" w:semiHidden="0" w:uiPriority="33" w:unhideWhenUsed="0" w:qFormat="1"/>
-    <w:lsdException w:name="Bibliography" w:uiPriority="37"/>
-    <w:lsdException w:name="TOC Heading" w:uiPriority="39" w:qFormat="1"/>
-  </w:latentStyles>
-  <w:style w:type="paragraph" w:default="1" w:styleId="Normal">
-    <w:name w:val="Normal"/>
-    <w:qFormat/>
-    <w:rsid w:val="00F817DF"/>
-    <w:rPr>
-      <w:i/>
-      <w:iCs/>
-      <w:szCs w:val="20"/>
-    </w:rPr>
-  </w:style>
-  <w:style w:type="paragraph" w:styleId="Overskrift1">
-    <w:name w:val="heading 1"/>
-    <w:basedOn w:val="Normal"/>
-    <w:next w:val="Normal"/>
-    <w:link w:val="Overskrift1Tegn"/>
-    <w:uiPriority w:val="9"/>
-    <w:qFormat/>
-    <w:rsid w:val="00F817DF"/>
-    <w:pPr>
-      <w:pBdr>
-        <w:top w:val="single" w:sz="8" w:space="0" w:color="2683C6" w:themeColor="accent2"/>
-        <w:left w:val="single" w:sz="8" w:space="0" w:color="2683C6" w:themeColor="accent2"/>
-        <w:bottom w:val="single" w:sz="8" w:space="0" w:color="2683C6" w:themeColor="accent2"/>
-        <w:right w:val="single" w:sz="8" w:space="0" w:color="2683C6" w:themeColor="accent2"/>
-      </w:pBdr>
-      <w:shd w:val="clear" w:color="auto" w:fill="D0E6F6" w:themeFill="accent2" w:themeFillTint="33"/>
-      <w:spacing w:before="480" w:after="100" w:line="269" w:lineRule="auto"/>
-      <w:contextualSpacing/>
-      <w:jc w:val="center"/>
-      <w:outlineLvl w:val="0"/>
-    </w:pPr>
-    <w:rPr>
-      <w:rFonts w:asciiTheme="majorHAnsi" w:eastAsiaTheme="majorEastAsia" w:hAnsiTheme="majorHAnsi" w:cstheme="majorBidi"/>
-      <w:b/>
-      <w:bCs/>
-      <w:color w:val="134162" w:themeColor="accent2" w:themeShade="7F"/>
-      <w:sz w:val="28"/>
-      <w:szCs w:val="22"/>
-    </w:rPr>
-  </w:style>
-  <w:style w:type="paragraph" w:styleId="Overskrift2">
-    <w:name w:val="heading 2"/>
-    <w:basedOn w:val="Normal"/>
-    <w:next w:val="Normal"/>
-    <w:link w:val="Overskrift2Tegn"/>
-    <w:uiPriority w:val="9"/>
-    <w:unhideWhenUsed/>
-    <w:qFormat/>
-    <w:rsid w:val="00F817DF"/>
-    <w:pPr>
-      <w:pBdr>
-        <w:top w:val="single" w:sz="4" w:space="0" w:color="2683C6" w:themeColor="accent2"/>
-        <w:left w:val="single" w:sz="48" w:space="2" w:color="2683C6" w:themeColor="accent2"/>
-        <w:bottom w:val="single" w:sz="4" w:space="0" w:color="2683C6" w:themeColor="accent2"/>
-        <w:right w:val="single" w:sz="4" w:space="4" w:color="2683C6" w:themeColor="accent2"/>
-      </w:pBdr>
-      <w:spacing w:before="200" w:after="100" w:line="269" w:lineRule="auto"/>
-      <w:ind w:left="144"/>
-      <w:contextualSpacing/>
-      <w:outlineLvl w:val="1"/>
-    </w:pPr>
-    <w:rPr>
-      <w:rFonts w:asciiTheme="majorHAnsi" w:eastAsiaTheme="majorEastAsia" w:hAnsiTheme="majorHAnsi" w:cstheme="majorBidi"/>
-      <w:b/>
-      <w:bCs/>
-      <w:color w:val="1C6194" w:themeColor="accent2" w:themeShade="BF"/>
-      <w:sz w:val="24"/>
-      <w:szCs w:val="22"/>
-    </w:rPr>
-  </w:style>
-  <w:style w:type="paragraph" w:styleId="Overskrift3">
-    <w:name w:val="heading 3"/>
-    <w:basedOn w:val="Normal"/>
-    <w:next w:val="Normal"/>
-    <w:link w:val="Overskrift3Tegn"/>
-    <w:uiPriority w:val="9"/>
-    <w:semiHidden/>
-    <w:unhideWhenUsed/>
-    <w:qFormat/>
-    <w:rsid w:val="00F817DF"/>
-    <w:pPr>
-      <w:pBdr>
-        <w:left w:val="single" w:sz="48" w:space="2" w:color="2683C6" w:themeColor="accent2"/>
-        <w:bottom w:val="single" w:sz="4" w:space="0" w:color="2683C6" w:themeColor="accent2"/>
-      </w:pBdr>
-      <w:spacing w:before="200" w:after="100" w:line="240" w:lineRule="auto"/>
-      <w:ind w:left="144"/>
-      <w:contextualSpacing/>
-      <w:outlineLvl w:val="2"/>
-    </w:pPr>
-    <w:rPr>
-      <w:rFonts w:asciiTheme="majorHAnsi" w:eastAsiaTheme="majorEastAsia" w:hAnsiTheme="majorHAnsi" w:cstheme="majorBidi"/>
-      <w:b/>
-      <w:bCs/>
-      <w:color w:val="1C6194" w:themeColor="accent2" w:themeShade="BF"/>
-      <w:szCs w:val="22"/>
-    </w:rPr>
-  </w:style>
-  <w:style w:type="paragraph" w:styleId="Overskrift4">
-    <w:name w:val="heading 4"/>
-    <w:basedOn w:val="Normal"/>
-    <w:next w:val="Normal"/>
-    <w:link w:val="Overskrift4Tegn"/>
-    <w:uiPriority w:val="9"/>
-    <w:semiHidden/>
-    <w:unhideWhenUsed/>
-    <w:qFormat/>
-    <w:rsid w:val="00F817DF"/>
-    <w:pPr>
-      <w:pBdr>
-        <w:left w:val="single" w:sz="4" w:space="2" w:color="2683C6" w:themeColor="accent2"/>
-        <w:bottom w:val="single" w:sz="4" w:space="2" w:color="2683C6" w:themeColor="accent2"/>
-      </w:pBdr>
-      <w:spacing w:before="200" w:after="100" w:line="240" w:lineRule="auto"/>
-      <w:ind w:left="86"/>
-      <w:contextualSpacing/>
-      <w:outlineLvl w:val="3"/>
-    </w:pPr>
-    <w:rPr>
-      <w:rFonts w:asciiTheme="majorHAnsi" w:eastAsiaTheme="majorEastAsia" w:hAnsiTheme="majorHAnsi" w:cstheme="majorBidi"/>
-      <w:b/>
-      <w:bCs/>
-      <w:color w:val="1C6194" w:themeColor="accent2" w:themeShade="BF"/>
-      <w:szCs w:val="22"/>
-    </w:rPr>
-  </w:style>
-  <w:style w:type="paragraph" w:styleId="Overskrift5">
-    <w:name w:val="heading 5"/>
-    <w:basedOn w:val="Normal"/>
-    <w:next w:val="Normal"/>
-    <w:link w:val="Overskrift5Tegn"/>
-    <w:uiPriority w:val="9"/>
-    <w:semiHidden/>
-    <w:unhideWhenUsed/>
-    <w:qFormat/>
-    <w:rsid w:val="00F817DF"/>
-    <w:pPr>
-      <w:pBdr>
-        <w:left w:val="dotted" w:sz="4" w:space="2" w:color="2683C6" w:themeColor="accent2"/>
-        <w:bottom w:val="dotted" w:sz="4" w:space="2" w:color="2683C6" w:themeColor="accent2"/>
-      </w:pBdr>
-      <w:spacing w:before="200" w:after="100" w:line="240" w:lineRule="auto"/>
-      <w:ind w:left="86"/>
-      <w:contextualSpacing/>
-      <w:outlineLvl w:val="4"/>
-    </w:pPr>
-    <w:rPr>
-      <w:rFonts w:asciiTheme="majorHAnsi" w:eastAsiaTheme="majorEastAsia" w:hAnsiTheme="majorHAnsi" w:cstheme="majorBidi"/>
-      <w:b/>
-      <w:bCs/>
-      <w:color w:val="1C6194" w:themeColor="accent2" w:themeShade="BF"/>
-      <w:szCs w:val="22"/>
-    </w:rPr>
-  </w:style>
-  <w:style w:type="paragraph" w:styleId="Overskrift6">
-    <w:name w:val="heading 6"/>
-    <w:basedOn w:val="Normal"/>
-    <w:next w:val="Normal"/>
-    <w:link w:val="Overskrift6Tegn"/>
-    <w:uiPriority w:val="9"/>
-    <w:semiHidden/>
-    <w:unhideWhenUsed/>
-    <w:qFormat/>
-    <w:rsid w:val="00F817DF"/>
-    <w:pPr>
-      <w:pBdr>
-        <w:bottom w:val="single" w:sz="4" w:space="2" w:color="A3CEED" w:themeColor="accent2" w:themeTint="66"/>
-      </w:pBdr>
-      <w:spacing w:before="200" w:after="100" w:line="240" w:lineRule="auto"/>
-      <w:contextualSpacing/>
-      <w:outlineLvl w:val="5"/>
-    </w:pPr>
-    <w:rPr>
-      <w:rFonts w:asciiTheme="majorHAnsi" w:eastAsiaTheme="majorEastAsia" w:hAnsiTheme="majorHAnsi" w:cstheme="majorBidi"/>
-      <w:color w:val="1C6194" w:themeColor="accent2" w:themeShade="BF"/>
-      <w:szCs w:val="22"/>
-    </w:rPr>
-  </w:style>
-  <w:style w:type="paragraph" w:styleId="Overskrift7">
-    <w:name w:val="heading 7"/>
-    <w:basedOn w:val="Normal"/>
-    <w:next w:val="Normal"/>
-    <w:link w:val="Overskrift7Tegn"/>
-    <w:uiPriority w:val="9"/>
-    <w:semiHidden/>
-    <w:unhideWhenUsed/>
-    <w:qFormat/>
-    <w:rsid w:val="00F817DF"/>
-    <w:pPr>
-      <w:pBdr>
-        <w:bottom w:val="dotted" w:sz="4" w:space="2" w:color="74B5E4" w:themeColor="accent2" w:themeTint="99"/>
-      </w:pBdr>
-      <w:spacing w:before="200" w:after="100" w:line="240" w:lineRule="auto"/>
-      <w:contextualSpacing/>
-      <w:outlineLvl w:val="6"/>
-    </w:pPr>
-    <w:rPr>
-      <w:rFonts w:asciiTheme="majorHAnsi" w:eastAsiaTheme="majorEastAsia" w:hAnsiTheme="majorHAnsi" w:cstheme="majorBidi"/>
-      <w:color w:val="1C6194" w:themeColor="accent2" w:themeShade="BF"/>
-      <w:szCs w:val="22"/>
-    </w:rPr>
-  </w:style>
-  <w:style w:type="paragraph" w:styleId="Overskrift8">
-    <w:name w:val="heading 8"/>
-    <w:basedOn w:val="Normal"/>
-    <w:next w:val="Normal"/>
-    <w:link w:val="Overskrift8Tegn"/>
-    <w:uiPriority w:val="9"/>
-    <w:semiHidden/>
-    <w:unhideWhenUsed/>
-    <w:qFormat/>
-    <w:rsid w:val="00F817DF"/>
-    <w:pPr>
-      <w:spacing w:before="200" w:after="100" w:line="240" w:lineRule="auto"/>
-      <w:contextualSpacing/>
-      <w:outlineLvl w:val="7"/>
-    </w:pPr>
-    <w:rPr>
-      <w:rFonts w:asciiTheme="majorHAnsi" w:eastAsiaTheme="majorEastAsia" w:hAnsiTheme="majorHAnsi" w:cstheme="majorBidi"/>
-      <w:color w:val="2683C6" w:themeColor="accent2"/>
-      <w:szCs w:val="22"/>
-    </w:rPr>
-  </w:style>
-  <w:style w:type="paragraph" w:styleId="Overskrift9">
-    <w:name w:val="heading 9"/>
-    <w:basedOn w:val="Normal"/>
-    <w:next w:val="Normal"/>
-    <w:link w:val="Overskrift9Tegn"/>
-    <w:uiPriority w:val="9"/>
-    <w:semiHidden/>
-    <w:unhideWhenUsed/>
-    <w:qFormat/>
-    <w:rsid w:val="00F817DF"/>
-    <w:pPr>
-      <w:spacing w:before="200" w:after="100" w:line="240" w:lineRule="auto"/>
-      <w:contextualSpacing/>
-      <w:outlineLvl w:val="8"/>
-    </w:pPr>
-    <w:rPr>
-      <w:rFonts w:asciiTheme="majorHAnsi" w:eastAsiaTheme="majorEastAsia" w:hAnsiTheme="majorHAnsi" w:cstheme="majorBidi"/>
-      <w:color w:val="2683C6" w:themeColor="accent2"/>
-    </w:rPr>
-  </w:style>
-  <w:style w:type="character" w:default="1" w:styleId="Standardskrifttypeiafsnit">
-    <w:name w:val="Default Paragraph Font"/>
-    <w:uiPriority w:val="1"/>
-    <w:semiHidden/>
-    <w:unhideWhenUsed/>
-  </w:style>
-  <w:style w:type="table" w:default="1" w:styleId="Tabel-Normal">
-    <w:name w:val="Normal Table"/>
-    <w:uiPriority w:val="99"/>
-    <w:semiHidden/>
-    <w:unhideWhenUsed/>
-    <w:tblPr>
-      <w:tblInd w:w="0" w:type="dxa"/>
-      <w:tblCellMar>
-        <w:top w:w="0" w:type="dxa"/>
-        <w:left w:w="108" w:type="dxa"/>
-        <w:bottom w:w="0" w:type="dxa"/>
-        <w:right w:w="108" w:type="dxa"/>
-      </w:tblCellMar>
-    </w:tblPr>
-  </w:style>
-  <w:style w:type="numbering" w:default="1" w:styleId="Ingenoversigt">
-    <w:name w:val="No List"/>
-    <w:uiPriority w:val="99"/>
-    <w:semiHidden/>
-    <w:unhideWhenUsed/>
-  </w:style>
-  <w:style w:type="character" w:customStyle="1" w:styleId="Overskrift1Tegn">
-    <w:name w:val="Overskrift 1 Tegn"/>
-    <w:basedOn w:val="Standardskrifttypeiafsnit"/>
-    <w:link w:val="Overskrift1"/>
-    <w:uiPriority w:val="9"/>
-    <w:rsid w:val="00F817DF"/>
-    <w:rPr>
-      <w:rFonts w:asciiTheme="majorHAnsi" w:eastAsiaTheme="majorEastAsia" w:hAnsiTheme="majorHAnsi" w:cstheme="majorBidi"/>
-      <w:b/>
-      <w:bCs/>
-      <w:i/>
-      <w:iCs/>
-      <w:color w:val="134162" w:themeColor="accent2" w:themeShade="7F"/>
-      <w:sz w:val="28"/>
-      <w:shd w:val="clear" w:color="auto" w:fill="D0E6F6" w:themeFill="accent2" w:themeFillTint="33"/>
-    </w:rPr>
-  </w:style>
-  <w:style w:type="character" w:customStyle="1" w:styleId="Overskrift2Tegn">
-    <w:name w:val="Overskrift 2 Tegn"/>
-    <w:basedOn w:val="Standardskrifttypeiafsnit"/>
-    <w:link w:val="Overskrift2"/>
-    <w:uiPriority w:val="9"/>
-    <w:rsid w:val="00F817DF"/>
-    <w:rPr>
-      <w:rFonts w:asciiTheme="majorHAnsi" w:eastAsiaTheme="majorEastAsia" w:hAnsiTheme="majorHAnsi" w:cstheme="majorBidi"/>
-      <w:b/>
-      <w:bCs/>
-      <w:i/>
-      <w:iCs/>
-      <w:color w:val="1C6194" w:themeColor="accent2" w:themeShade="BF"/>
-      <w:sz w:val="24"/>
-    </w:rPr>
-  </w:style>
-  <w:style w:type="character" w:customStyle="1" w:styleId="Overskrift3Tegn">
-    <w:name w:val="Overskrift 3 Tegn"/>
-    <w:basedOn w:val="Standardskrifttypeiafsnit"/>
-    <w:link w:val="Overskrift3"/>
-    <w:uiPriority w:val="9"/>
-    <w:semiHidden/>
-    <w:rsid w:val="00F817DF"/>
-    <w:rPr>
-      <w:rFonts w:asciiTheme="majorHAnsi" w:eastAsiaTheme="majorEastAsia" w:hAnsiTheme="majorHAnsi" w:cstheme="majorBidi"/>
-      <w:b/>
-      <w:bCs/>
-      <w:i/>
-      <w:iCs/>
-      <w:color w:val="1C6194" w:themeColor="accent2" w:themeShade="BF"/>
-    </w:rPr>
-  </w:style>
-  <w:style w:type="character" w:customStyle="1" w:styleId="Overskrift4Tegn">
-    <w:name w:val="Overskrift 4 Tegn"/>
-    <w:basedOn w:val="Standardskrifttypeiafsnit"/>
-    <w:link w:val="Overskrift4"/>
-    <w:uiPriority w:val="9"/>
-    <w:semiHidden/>
-    <w:rsid w:val="00F817DF"/>
-    <w:rPr>
-      <w:rFonts w:asciiTheme="majorHAnsi" w:eastAsiaTheme="majorEastAsia" w:hAnsiTheme="majorHAnsi" w:cstheme="majorBidi"/>
-      <w:b/>
-      <w:bCs/>
-      <w:i/>
-      <w:iCs/>
-      <w:color w:val="1C6194" w:themeColor="accent2" w:themeShade="BF"/>
-    </w:rPr>
-  </w:style>
-  <w:style w:type="character" w:customStyle="1" w:styleId="Overskrift5Tegn">
-    <w:name w:val="Overskrift 5 Tegn"/>
-    <w:basedOn w:val="Standardskrifttypeiafsnit"/>
-    <w:link w:val="Overskrift5"/>
-    <w:uiPriority w:val="9"/>
-    <w:semiHidden/>
-    <w:rsid w:val="00F817DF"/>
-    <w:rPr>
-      <w:rFonts w:asciiTheme="majorHAnsi" w:eastAsiaTheme="majorEastAsia" w:hAnsiTheme="majorHAnsi" w:cstheme="majorBidi"/>
-      <w:b/>
-      <w:bCs/>
-      <w:i/>
-      <w:iCs/>
-      <w:color w:val="1C6194" w:themeColor="accent2" w:themeShade="BF"/>
-    </w:rPr>
-  </w:style>
-  <w:style w:type="character" w:customStyle="1" w:styleId="Overskrift6Tegn">
-    <w:name w:val="Overskrift 6 Tegn"/>
-    <w:basedOn w:val="Standardskrifttypeiafsnit"/>
-    <w:link w:val="Overskrift6"/>
-    <w:uiPriority w:val="9"/>
-    <w:semiHidden/>
-    <w:rsid w:val="00F817DF"/>
-    <w:rPr>
-      <w:rFonts w:asciiTheme="majorHAnsi" w:eastAsiaTheme="majorEastAsia" w:hAnsiTheme="majorHAnsi" w:cstheme="majorBidi"/>
-      <w:i/>
-      <w:iCs/>
-      <w:color w:val="1C6194" w:themeColor="accent2" w:themeShade="BF"/>
-    </w:rPr>
-  </w:style>
-  <w:style w:type="character" w:customStyle="1" w:styleId="Overskrift7Tegn">
-    <w:name w:val="Overskrift 7 Tegn"/>
-    <w:basedOn w:val="Standardskrifttypeiafsnit"/>
-    <w:link w:val="Overskrift7"/>
-    <w:uiPriority w:val="9"/>
-    <w:semiHidden/>
-    <w:rsid w:val="00F817DF"/>
-    <w:rPr>
-      <w:rFonts w:asciiTheme="majorHAnsi" w:eastAsiaTheme="majorEastAsia" w:hAnsiTheme="majorHAnsi" w:cstheme="majorBidi"/>
-      <w:i/>
-      <w:iCs/>
-      <w:color w:val="1C6194" w:themeColor="accent2" w:themeShade="BF"/>
-    </w:rPr>
-  </w:style>
-  <w:style w:type="character" w:customStyle="1" w:styleId="Overskrift8Tegn">
-    <w:name w:val="Overskrift 8 Tegn"/>
-    <w:basedOn w:val="Standardskrifttypeiafsnit"/>
-    <w:link w:val="Overskrift8"/>
-    <w:uiPriority w:val="9"/>
-    <w:semiHidden/>
-    <w:rsid w:val="00F817DF"/>
-    <w:rPr>
-      <w:rFonts w:asciiTheme="majorHAnsi" w:eastAsiaTheme="majorEastAsia" w:hAnsiTheme="majorHAnsi" w:cstheme="majorBidi"/>
-      <w:i/>
-      <w:iCs/>
-      <w:color w:val="2683C6" w:themeColor="accent2"/>
-    </w:rPr>
-  </w:style>
-  <w:style w:type="character" w:customStyle="1" w:styleId="Overskrift9Tegn">
-    <w:name w:val="Overskrift 9 Tegn"/>
-    <w:basedOn w:val="Standardskrifttypeiafsnit"/>
-    <w:link w:val="Overskrift9"/>
-    <w:uiPriority w:val="9"/>
-    <w:semiHidden/>
-    <w:rsid w:val="00F817DF"/>
-    <w:rPr>
-      <w:rFonts w:asciiTheme="majorHAnsi" w:eastAsiaTheme="majorEastAsia" w:hAnsiTheme="majorHAnsi" w:cstheme="majorBidi"/>
-      <w:i/>
-      <w:iCs/>
-      <w:color w:val="2683C6" w:themeColor="accent2"/>
-      <w:sz w:val="20"/>
-      <w:szCs w:val="20"/>
-    </w:rPr>
-  </w:style>
-  <w:style w:type="paragraph" w:styleId="Billedtekst">
-    <w:name w:val="caption"/>
-    <w:basedOn w:val="Normal"/>
-    <w:next w:val="Normal"/>
-    <w:uiPriority w:val="35"/>
-    <w:semiHidden/>
-    <w:unhideWhenUsed/>
-    <w:qFormat/>
-    <w:rsid w:val="00F817DF"/>
-    <w:rPr>
-      <w:b/>
-      <w:bCs/>
-      <w:color w:val="1C6194" w:themeColor="accent2" w:themeShade="BF"/>
-      <w:sz w:val="18"/>
-      <w:szCs w:val="18"/>
-    </w:rPr>
-  </w:style>
-  <w:style w:type="paragraph" w:styleId="Titel">
-    <w:name w:val="Title"/>
-    <w:basedOn w:val="Normal"/>
-    <w:next w:val="Normal"/>
-    <w:link w:val="TitelTegn"/>
-    <w:uiPriority w:val="10"/>
-    <w:qFormat/>
-    <w:rsid w:val="00F817DF"/>
-    <w:pPr>
-      <w:pBdr>
-        <w:top w:val="single" w:sz="48" w:space="0" w:color="2683C6" w:themeColor="accent2"/>
-        <w:bottom w:val="single" w:sz="48" w:space="0" w:color="2683C6" w:themeColor="accent2"/>
-      </w:pBdr>
-      <w:shd w:val="clear" w:color="auto" w:fill="2683C6" w:themeFill="accent2"/>
-      <w:spacing w:after="0" w:line="240" w:lineRule="auto"/>
-      <w:jc w:val="center"/>
-    </w:pPr>
-    <w:rPr>
-      <w:rFonts w:asciiTheme="majorHAnsi" w:eastAsiaTheme="majorEastAsia" w:hAnsiTheme="majorHAnsi" w:cstheme="majorBidi"/>
-      <w:color w:val="FFFFFF" w:themeColor="background1"/>
-      <w:spacing w:val="10"/>
-      <w:sz w:val="48"/>
-      <w:szCs w:val="48"/>
-    </w:rPr>
-  </w:style>
-  <w:style w:type="character" w:customStyle="1" w:styleId="TitelTegn">
-    <w:name w:val="Titel Tegn"/>
-    <w:basedOn w:val="Standardskrifttypeiafsnit"/>
-    <w:link w:val="Titel"/>
-    <w:uiPriority w:val="10"/>
-    <w:rsid w:val="00F817DF"/>
-    <w:rPr>
-      <w:rFonts w:asciiTheme="majorHAnsi" w:eastAsiaTheme="majorEastAsia" w:hAnsiTheme="majorHAnsi" w:cstheme="majorBidi"/>
-      <w:i/>
-      <w:iCs/>
-      <w:color w:val="FFFFFF" w:themeColor="background1"/>
-      <w:spacing w:val="10"/>
-      <w:sz w:val="48"/>
-      <w:szCs w:val="48"/>
-      <w:shd w:val="clear" w:color="auto" w:fill="2683C6" w:themeFill="accent2"/>
-    </w:rPr>
-  </w:style>
-  <w:style w:type="paragraph" w:styleId="Undertitel">
-    <w:name w:val="Subtitle"/>
-    <w:basedOn w:val="Normal"/>
-    <w:next w:val="Normal"/>
-    <w:link w:val="UndertitelTegn"/>
-    <w:uiPriority w:val="11"/>
-    <w:qFormat/>
-    <w:rsid w:val="00F817DF"/>
-    <w:pPr>
-      <w:pBdr>
-        <w:bottom w:val="dotted" w:sz="8" w:space="10" w:color="2683C6" w:themeColor="accent2"/>
-      </w:pBdr>
-      <w:spacing w:before="200" w:after="900" w:line="240" w:lineRule="auto"/>
-      <w:jc w:val="center"/>
-    </w:pPr>
-    <w:rPr>
-      <w:rFonts w:asciiTheme="majorHAnsi" w:eastAsiaTheme="majorEastAsia" w:hAnsiTheme="majorHAnsi" w:cstheme="majorBidi"/>
-      <w:color w:val="134162" w:themeColor="accent2" w:themeShade="7F"/>
-      <w:sz w:val="24"/>
-      <w:szCs w:val="24"/>
-    </w:rPr>
-  </w:style>
-  <w:style w:type="character" w:customStyle="1" w:styleId="UndertitelTegn">
-    <w:name w:val="Undertitel Tegn"/>
-    <w:basedOn w:val="Standardskrifttypeiafsnit"/>
-    <w:link w:val="Undertitel"/>
-    <w:uiPriority w:val="11"/>
-    <w:rsid w:val="00F817DF"/>
-    <w:rPr>
-      <w:rFonts w:asciiTheme="majorHAnsi" w:eastAsiaTheme="majorEastAsia" w:hAnsiTheme="majorHAnsi" w:cstheme="majorBidi"/>
-      <w:i/>
-      <w:iCs/>
-      <w:color w:val="134162" w:themeColor="accent2" w:themeShade="7F"/>
-      <w:sz w:val="24"/>
-      <w:szCs w:val="24"/>
-    </w:rPr>
-  </w:style>
-  <w:style w:type="character" w:styleId="Strk">
-    <w:name w:val="Strong"/>
-    <w:uiPriority w:val="22"/>
-    <w:qFormat/>
-    <w:rsid w:val="00F817DF"/>
-    <w:rPr>
-      <w:b/>
-      <w:bCs/>
-      <w:spacing w:val="0"/>
-    </w:rPr>
-  </w:style>
-  <w:style w:type="character" w:styleId="Fremhv">
-    <w:name w:val="Emphasis"/>
-    <w:uiPriority w:val="20"/>
-    <w:qFormat/>
-    <w:rsid w:val="00F817DF"/>
-    <w:rPr>
-      <w:rFonts w:asciiTheme="majorHAnsi" w:eastAsiaTheme="majorEastAsia" w:hAnsiTheme="majorHAnsi" w:cstheme="majorBidi"/>
-      <w:b/>
-      <w:bCs/>
-      <w:i/>
-      <w:iCs/>
-      <w:color w:val="2683C6" w:themeColor="accent2"/>
-      <w:bdr w:val="single" w:sz="18" w:space="0" w:color="D0E6F6" w:themeColor="accent2" w:themeTint="33"/>
-      <w:shd w:val="clear" w:color="auto" w:fill="D0E6F6" w:themeFill="accent2" w:themeFillTint="33"/>
-    </w:rPr>
-  </w:style>
-  <w:style w:type="paragraph" w:styleId="Ingenafstand">
-    <w:name w:val="No Spacing"/>
-    <w:basedOn w:val="Normal"/>
-    <w:uiPriority w:val="1"/>
-    <w:qFormat/>
-    <w:rsid w:val="00F817DF"/>
-    <w:pPr>
-      <w:spacing w:after="0" w:line="240" w:lineRule="auto"/>
-    </w:pPr>
-  </w:style>
-  <w:style w:type="paragraph" w:styleId="Listeafsnit">
-    <w:name w:val="List Paragraph"/>
-    <w:basedOn w:val="Normal"/>
-    <w:uiPriority w:val="34"/>
-    <w:qFormat/>
-    <w:rsid w:val="00F817DF"/>
-    <w:pPr>
-      <w:ind w:left="720"/>
-      <w:contextualSpacing/>
-    </w:pPr>
-  </w:style>
-  <w:style w:type="paragraph" w:styleId="Citat">
-    <w:name w:val="Quote"/>
-    <w:basedOn w:val="Normal"/>
-    <w:next w:val="Normal"/>
-    <w:link w:val="CitatTegn"/>
-    <w:uiPriority w:val="29"/>
-    <w:qFormat/>
-    <w:rsid w:val="00F817DF"/>
-    <w:rPr>
-      <w:i w:val="0"/>
-      <w:iCs w:val="0"/>
-      <w:color w:val="1C6194" w:themeColor="accent2" w:themeShade="BF"/>
-    </w:rPr>
-  </w:style>
-  <w:style w:type="character" w:customStyle="1" w:styleId="CitatTegn">
-    <w:name w:val="Citat Tegn"/>
-    <w:basedOn w:val="Standardskrifttypeiafsnit"/>
-    <w:link w:val="Citat"/>
-    <w:uiPriority w:val="29"/>
-    <w:rsid w:val="00F817DF"/>
-    <w:rPr>
-      <w:color w:val="1C6194" w:themeColor="accent2" w:themeShade="BF"/>
-      <w:sz w:val="20"/>
-      <w:szCs w:val="20"/>
-    </w:rPr>
-  </w:style>
-  <w:style w:type="paragraph" w:styleId="Strktcitat">
-    <w:name w:val="Intense Quote"/>
-    <w:basedOn w:val="Normal"/>
-    <w:next w:val="Normal"/>
-    <w:link w:val="StrktcitatTegn"/>
-    <w:uiPriority w:val="30"/>
-    <w:qFormat/>
-    <w:rsid w:val="00F817DF"/>
-    <w:pPr>
-      <w:pBdr>
-        <w:top w:val="dotted" w:sz="8" w:space="10" w:color="2683C6" w:themeColor="accent2"/>
-        <w:bottom w:val="dotted" w:sz="8" w:space="10" w:color="2683C6" w:themeColor="accent2"/>
-      </w:pBdr>
-      <w:spacing w:line="300" w:lineRule="auto"/>
-      <w:ind w:left="2160" w:right="2160"/>
-      <w:jc w:val="center"/>
-    </w:pPr>
-    <w:rPr>
-      <w:rFonts w:asciiTheme="majorHAnsi" w:eastAsiaTheme="majorEastAsia" w:hAnsiTheme="majorHAnsi" w:cstheme="majorBidi"/>
-      <w:b/>
-      <w:bCs/>
-      <w:color w:val="2683C6" w:themeColor="accent2"/>
-    </w:rPr>
-  </w:style>
-  <w:style w:type="character" w:customStyle="1" w:styleId="StrktcitatTegn">
-    <w:name w:val="Stærkt citat Tegn"/>
-    <w:basedOn w:val="Standardskrifttypeiafsnit"/>
-    <w:link w:val="Strktcitat"/>
-    <w:uiPriority w:val="30"/>
-    <w:rsid w:val="00F817DF"/>
-    <w:rPr>
-      <w:rFonts w:asciiTheme="majorHAnsi" w:eastAsiaTheme="majorEastAsia" w:hAnsiTheme="majorHAnsi" w:cstheme="majorBidi"/>
-      <w:b/>
-      <w:bCs/>
-      <w:i/>
-      <w:iCs/>
-      <w:color w:val="2683C6" w:themeColor="accent2"/>
-      <w:sz w:val="20"/>
-      <w:szCs w:val="20"/>
-    </w:rPr>
-  </w:style>
-  <w:style w:type="character" w:styleId="Svagfremhvning">
-    <w:name w:val="Subtle Emphasis"/>
-    <w:uiPriority w:val="19"/>
-    <w:qFormat/>
-    <w:rsid w:val="00F817DF"/>
-    <w:rPr>
-      <w:rFonts w:asciiTheme="majorHAnsi" w:eastAsiaTheme="majorEastAsia" w:hAnsiTheme="majorHAnsi" w:cstheme="majorBidi"/>
-      <w:i/>
-      <w:iCs/>
-      <w:color w:val="2683C6" w:themeColor="accent2"/>
-    </w:rPr>
-  </w:style>
-  <w:style w:type="character" w:styleId="Kraftigfremhvning">
-    <w:name w:val="Intense Emphasis"/>
-    <w:uiPriority w:val="21"/>
-    <w:qFormat/>
-    <w:rsid w:val="00F817DF"/>
-    <w:rPr>
-      <w:rFonts w:asciiTheme="majorHAnsi" w:eastAsiaTheme="majorEastAsia" w:hAnsiTheme="majorHAnsi" w:cstheme="majorBidi"/>
-      <w:b/>
-      <w:bCs/>
-      <w:i/>
-      <w:iCs/>
-      <w:dstrike w:val="0"/>
-      <w:color w:val="FFFFFF" w:themeColor="background1"/>
-      <w:bdr w:val="single" w:sz="18" w:space="0" w:color="2683C6" w:themeColor="accent2"/>
-      <w:shd w:val="clear" w:color="auto" w:fill="2683C6" w:themeFill="accent2"/>
-      <w:vertAlign w:val="baseline"/>
-    </w:rPr>
-  </w:style>
-  <w:style w:type="character" w:styleId="Svaghenvisning">
-    <w:name w:val="Subtle Reference"/>
-    <w:uiPriority w:val="31"/>
-    <w:qFormat/>
-    <w:rsid w:val="00F817DF"/>
-    <w:rPr>
-      <w:i/>
-      <w:iCs/>
-      <w:smallCaps/>
-      <w:color w:val="2683C6" w:themeColor="accent2"/>
-      <w:u w:color="2683C6" w:themeColor="accent2"/>
-    </w:rPr>
-  </w:style>
-  <w:style w:type="character" w:styleId="Kraftighenvisning">
-    <w:name w:val="Intense Reference"/>
-    <w:uiPriority w:val="32"/>
-    <w:qFormat/>
-    <w:rsid w:val="00F817DF"/>
-    <w:rPr>
-      <w:b/>
-      <w:bCs/>
-      <w:i/>
-      <w:iCs/>
-      <w:smallCaps/>
-      <w:color w:val="2683C6" w:themeColor="accent2"/>
-      <w:u w:color="2683C6" w:themeColor="accent2"/>
-    </w:rPr>
-  </w:style>
-  <w:style w:type="character" w:styleId="Bogenstitel">
-    <w:name w:val="Book Title"/>
-    <w:uiPriority w:val="33"/>
-    <w:qFormat/>
-    <w:rsid w:val="00F817DF"/>
-    <w:rPr>
-      <w:rFonts w:asciiTheme="majorHAnsi" w:eastAsiaTheme="majorEastAsia" w:hAnsiTheme="majorHAnsi" w:cstheme="majorBidi"/>
-      <w:b/>
-      <w:bCs/>
-      <w:i/>
-      <w:iCs/>
-      <w:smallCaps/>
-      <w:color w:val="1C6194" w:themeColor="accent2" w:themeShade="BF"/>
-      <w:u w:val="single"/>
-    </w:rPr>
-  </w:style>
-  <w:style w:type="paragraph" w:styleId="Overskrift">
-    <w:name w:val="TOC Heading"/>
-    <w:basedOn w:val="Overskrift1"/>
-    <w:next w:val="Normal"/>
-    <w:uiPriority w:val="39"/>
-    <w:semiHidden/>
-    <w:unhideWhenUsed/>
-    <w:qFormat/>
-    <w:rsid w:val="00F817DF"/>
-    <w:pPr>
-      <w:outlineLvl w:val="9"/>
-    </w:pPr>
-    <w:rPr>
-      <w:lang w:bidi="en-US"/>
-    </w:rPr>
-  </w:style>
-  <w:style w:type="paragraph" w:styleId="Dokumentoversigt">
-    <w:name w:val="Document Map"/>
-    <w:basedOn w:val="Normal"/>
-    <w:link w:val="DokumentoversigtTegn"/>
-    <w:uiPriority w:val="99"/>
-    <w:semiHidden/>
-    <w:unhideWhenUsed/>
-    <w:rsid w:val="00F817DF"/>
-    <w:pPr>
-      <w:spacing w:after="0" w:line="240" w:lineRule="auto"/>
-    </w:pPr>
-    <w:rPr>
-      <w:rFonts w:ascii="Times New Roman" w:hAnsi="Times New Roman" w:cs="Times New Roman"/>
-      <w:sz w:val="24"/>
-      <w:szCs w:val="24"/>
-    </w:rPr>
-  </w:style>
-  <w:style w:type="character" w:customStyle="1" w:styleId="DokumentoversigtTegn">
-    <w:name w:val="Dokumentoversigt Tegn"/>
-    <w:basedOn w:val="Standardskrifttypeiafsnit"/>
-    <w:link w:val="Dokumentoversigt"/>
+  <w:style w:type="character" w:customStyle="1" w:styleId="DocumentMapChar">
+    <w:name w:val="Document Map Char"/>
+    <w:basedOn w:val="DefaultParagraphFont"/>
+    <w:link w:val="DocumentMap"/>
     <w:uiPriority w:val="99"/>
     <w:semiHidden/>
     <w:rsid w:val="00F817DF"/>
@@ -7336,7 +6796,7 @@
   <a:extraClrSchemeLst/>
   <a:extLst>
     <a:ext uri="{05A4C25C-085E-4340-85A3-A5531E510DB2}">
-      <thm15:themeFamily xmlns:thm15="http://schemas.microsoft.com/office/thememl/2012/main" xmlns="" name="Office Theme" id="{62F939B6-93AF-4DB8-9C6B-D6C7DFDC589F}" vid="{4A3C46E8-61CC-4603-A589-7422A47A8E4A}"/>
+      <thm15:themeFamily xmlns:thm15="http://schemas.microsoft.com/office/thememl/2012/main" name="Office Theme" id="{62F939B6-93AF-4DB8-9C6B-D6C7DFDC589F}" vid="{4A3C46E8-61CC-4603-A589-7422A47A8E4A}"/>
     </a:ext>
   </a:extLst>
 </a:theme>

</xml_diff>